<commit_message>
forgot to put the updates
</commit_message>
<xml_diff>
--- a/RA-L/reviews/RA-LComments2017.docx
+++ b/RA-L/reviews/RA-LComments2017.docx
@@ -1782,109 +1782,79 @@
         <w:rPr>
           <w:rFonts w:ascii="Times New Roman" w:hAnsi="Times New Roman" w:cs="Times New Roman"/>
           <w:b/>
-          <w:color w:val="FF0000"/>
-          <w:sz w:val="21"/>
-          <w:szCs w:val="21"/>
-        </w:rPr>
-      </w:pPr>
-      <w:bookmarkStart w:id="0" w:name="_GoBack"/>
-      <w:r>
-        <w:rPr>
-          <w:rFonts w:ascii="Times New Roman" w:hAnsi="Times New Roman" w:cs="Times New Roman"/>
-          <w:b/>
-          <w:color w:val="FF0000"/>
-          <w:sz w:val="21"/>
-          <w:szCs w:val="21"/>
-        </w:rPr>
-        <w:t xml:space="preserve">Change title of </w:t>
-      </w:r>
-      <w:r>
-        <w:rPr>
-          <w:rFonts w:ascii="Times New Roman" w:hAnsi="Times New Roman" w:cs="Times New Roman"/>
-          <w:b/>
-          <w:color w:val="FF0000"/>
-          <w:sz w:val="21"/>
-          <w:szCs w:val="21"/>
-        </w:rPr>
-        <w:t>II.</w:t>
-      </w:r>
-      <w:r>
-        <w:rPr>
-          <w:rFonts w:ascii="Times New Roman" w:hAnsi="Times New Roman" w:cs="Times New Roman"/>
-          <w:b/>
-          <w:color w:val="FF0000"/>
-        </w:rPr>
-        <w:t xml:space="preserve">A. </w:t>
-      </w:r>
-      <w:r>
-        <w:rPr>
-          <w:rFonts w:ascii="Times New Roman" w:hAnsi="Times New Roman" w:cs="Times New Roman"/>
-          <w:b/>
-          <w:color w:val="FF0000"/>
-        </w:rPr>
-        <w:t>“</w:t>
-      </w:r>
-      <w:r>
-        <w:rPr>
-          <w:rFonts w:ascii="Times New Roman" w:hAnsi="Times New Roman" w:cs="Times New Roman"/>
-          <w:b/>
-          <w:color w:val="FF0000"/>
-        </w:rPr>
-        <w:t>Using Boundaries: Fluid Settling In a Tank</w:t>
-      </w:r>
-      <w:proofErr w:type="gramStart"/>
-      <w:r>
-        <w:rPr>
-          <w:rFonts w:ascii="Times New Roman" w:hAnsi="Times New Roman" w:cs="Times New Roman"/>
-          <w:b/>
-          <w:color w:val="FF0000"/>
-        </w:rPr>
-        <w:t>”</w:t>
-      </w:r>
-      <w:r>
-        <w:rPr>
-          <w:rFonts w:ascii="Times New Roman" w:hAnsi="Times New Roman" w:cs="Times New Roman"/>
-          <w:b/>
-          <w:color w:val="FF0000"/>
-        </w:rPr>
-        <w:t xml:space="preserve">  to</w:t>
-      </w:r>
-      <w:proofErr w:type="gramEnd"/>
-      <w:r>
-        <w:rPr>
-          <w:rFonts w:ascii="Times New Roman" w:hAnsi="Times New Roman" w:cs="Times New Roman"/>
-          <w:b/>
-          <w:color w:val="FF0000"/>
-        </w:rPr>
-        <w:t xml:space="preserve"> “</w:t>
-      </w:r>
-      <w:r>
-        <w:rPr>
-          <w:rFonts w:ascii="Times New Roman" w:hAnsi="Times New Roman" w:cs="Times New Roman"/>
-          <w:b/>
-          <w:color w:val="FF0000"/>
-        </w:rPr>
-        <w:t xml:space="preserve">A. Using Boundaries: </w:t>
-      </w:r>
-      <w:r>
-        <w:rPr>
-          <w:rFonts w:ascii="Times New Roman" w:hAnsi="Times New Roman" w:cs="Times New Roman"/>
-          <w:b/>
-          <w:color w:val="FF0000"/>
+          <w:color w:val="008000"/>
           <w:sz w:val="18"/>
           <w:szCs w:val="18"/>
         </w:rPr>
-        <w:t>stable configurations of a swarm</w:t>
-      </w:r>
-      <w:r>
-        <w:rPr>
-          <w:rFonts w:ascii="Times New Roman" w:hAnsi="Times New Roman" w:cs="Times New Roman"/>
-          <w:b/>
-          <w:color w:val="FF0000"/>
+      </w:pPr>
+      <w:r>
+        <w:rPr>
+          <w:rFonts w:ascii="Times New Roman" w:hAnsi="Times New Roman" w:cs="Times New Roman"/>
+          <w:b/>
+          <w:color w:val="008000"/>
+          <w:sz w:val="21"/>
+          <w:szCs w:val="21"/>
+        </w:rPr>
+        <w:t>Change title of II.</w:t>
+      </w:r>
+      <w:r>
+        <w:rPr>
+          <w:rFonts w:ascii="Times New Roman" w:hAnsi="Times New Roman" w:cs="Times New Roman"/>
+          <w:b/>
+          <w:color w:val="008000"/>
+        </w:rPr>
+        <w:t>A. “Using Boundaries: Fluid Settling In a Tank</w:t>
+      </w:r>
+      <w:proofErr w:type="gramStart"/>
+      <w:r>
+        <w:rPr>
+          <w:rFonts w:ascii="Times New Roman" w:hAnsi="Times New Roman" w:cs="Times New Roman"/>
+          <w:b/>
+          <w:color w:val="008000"/>
+        </w:rPr>
+        <w:t>”  to</w:t>
+      </w:r>
+      <w:proofErr w:type="gramEnd"/>
+      <w:r>
+        <w:rPr>
+          <w:rFonts w:ascii="Times New Roman" w:hAnsi="Times New Roman" w:cs="Times New Roman"/>
+          <w:b/>
+          <w:color w:val="008000"/>
+        </w:rPr>
+        <w:t xml:space="preserve"> “A. Using Boundaries: </w:t>
+      </w:r>
+      <w:r>
+        <w:rPr>
+          <w:rFonts w:ascii="Times New Roman" w:hAnsi="Times New Roman" w:cs="Times New Roman"/>
+          <w:b/>
+          <w:color w:val="008000"/>
           <w:sz w:val="18"/>
           <w:szCs w:val="18"/>
         </w:rPr>
-        <w:t>”</w:t>
+        <w:t>stable configurations of a swarm”</w:t>
+      </w:r>
+    </w:p>
+    <w:p>
+      <w:pPr>
+        <w:pStyle w:val="HTMLPreformatted"/>
+        <w:shd w:val="clear" w:color="auto" w:fill="FFFFFF"/>
+        <w:rPr>
+          <w:rFonts w:ascii="Times New Roman" w:hAnsi="Times New Roman" w:cs="Times New Roman"/>
+          <w:b/>
+          <w:color w:val="3366FF"/>
+          <w:sz w:val="21"/>
+          <w:szCs w:val="21"/>
+        </w:rPr>
+      </w:pPr>
+      <w:r>
+        <w:rPr>
+          <w:rFonts w:ascii="Times New Roman" w:hAnsi="Times New Roman" w:cs="Times New Roman"/>
+          <w:b/>
+          <w:color w:val="3366FF"/>
+          <w:sz w:val="18"/>
+          <w:szCs w:val="18"/>
+        </w:rPr>
+        <w:t>Shiva: Done.</w:t>
       </w:r>
     </w:p>
     <w:p>
@@ -2043,6 +2013,7 @@
         <w:rPr>
           <w:rFonts w:ascii="Times New Roman" w:hAnsi="Times New Roman" w:cs="Times New Roman"/>
           <w:b/>
+          <w:color w:val="008000"/>
           <w:sz w:val="20"/>
           <w:szCs w:val="20"/>
         </w:rPr>
@@ -2051,7 +2022,7 @@
         <w:rPr>
           <w:rFonts w:ascii="Times New Roman" w:hAnsi="Times New Roman" w:cs="Times New Roman"/>
           <w:b/>
-          <w:color w:val="000000"/>
+          <w:color w:val="008000"/>
           <w:sz w:val="21"/>
           <w:szCs w:val="21"/>
         </w:rPr>
@@ -2061,15 +2032,29 @@
         <w:rPr>
           <w:rFonts w:ascii="Times New Roman" w:hAnsi="Times New Roman" w:cs="Times New Roman"/>
           <w:b/>
+          <w:color w:val="008000"/>
           <w:sz w:val="20"/>
           <w:szCs w:val="20"/>
         </w:rPr>
-        <w:t>the mean when $R$ is a triangular region in the lower-left corner is:</w:t>
-      </w:r>
-      <w:r>
-        <w:rPr>
-          <w:rFonts w:ascii="Times New Roman" w:hAnsi="Times New Roman" w:cs="Times New Roman"/>
-          <w:b/>
+        <w:t xml:space="preserve">the mean </w:t>
+      </w:r>
+      <w:bookmarkStart w:id="0" w:name="_GoBack"/>
+      <w:bookmarkEnd w:id="0"/>
+      <w:r>
+        <w:rPr>
+          <w:rFonts w:ascii="Times New Roman" w:hAnsi="Times New Roman" w:cs="Times New Roman"/>
+          <w:b/>
+          <w:color w:val="008000"/>
+          <w:sz w:val="20"/>
+          <w:szCs w:val="20"/>
+        </w:rPr>
+        <w:t>when $R$ is a triangular region in the lower-left corner is:</w:t>
+      </w:r>
+      <w:r>
+        <w:rPr>
+          <w:rFonts w:ascii="Times New Roman" w:hAnsi="Times New Roman" w:cs="Times New Roman"/>
+          <w:b/>
+          <w:color w:val="008000"/>
           <w:sz w:val="20"/>
           <w:szCs w:val="20"/>
         </w:rPr>
@@ -2085,6 +2070,7 @@
         <w:rPr>
           <w:rFonts w:ascii="Times New Roman" w:hAnsi="Times New Roman" w:cs="Times New Roman"/>
           <w:b/>
+          <w:color w:val="008000"/>
           <w:sz w:val="20"/>
           <w:szCs w:val="20"/>
         </w:rPr>
@@ -2093,6 +2079,7 @@
         <w:rPr>
           <w:rFonts w:ascii="Times New Roman" w:hAnsi="Times New Roman" w:cs="Times New Roman"/>
           <w:b/>
+          <w:color w:val="008000"/>
           <w:sz w:val="20"/>
           <w:szCs w:val="20"/>
         </w:rPr>
@@ -2108,6 +2095,7 @@
         <w:rPr>
           <w:rFonts w:ascii="Times New Roman" w:hAnsi="Times New Roman" w:cs="Times New Roman"/>
           <w:b/>
+          <w:color w:val="008000"/>
           <w:sz w:val="20"/>
           <w:szCs w:val="20"/>
         </w:rPr>
@@ -2116,6 +2104,7 @@
         <w:rPr>
           <w:rFonts w:ascii="Times New Roman" w:hAnsi="Times New Roman" w:cs="Times New Roman"/>
           <w:b/>
+          <w:color w:val="008000"/>
           <w:sz w:val="20"/>
           <w:szCs w:val="20"/>
         </w:rPr>
@@ -2127,6 +2116,7 @@
         <w:rPr>
           <w:rFonts w:ascii="Times New Roman" w:hAnsi="Times New Roman" w:cs="Times New Roman"/>
           <w:b/>
+          <w:color w:val="008000"/>
           <w:sz w:val="20"/>
           <w:szCs w:val="20"/>
         </w:rPr>
@@ -2138,6 +2128,7 @@
         <w:rPr>
           <w:rFonts w:ascii="Times New Roman" w:hAnsi="Times New Roman" w:cs="Times New Roman"/>
           <w:b/>
+          <w:color w:val="008000"/>
           <w:sz w:val="20"/>
           <w:szCs w:val="20"/>
         </w:rPr>
@@ -2148,6 +2139,7 @@
         <w:rPr>
           <w:rFonts w:ascii="Times New Roman" w:hAnsi="Times New Roman" w:cs="Times New Roman"/>
           <w:b/>
+          <w:color w:val="008000"/>
           <w:sz w:val="20"/>
           <w:szCs w:val="20"/>
         </w:rPr>
@@ -2158,102 +2150,103 @@
         <w:rPr>
           <w:rFonts w:ascii="Times New Roman" w:hAnsi="Times New Roman" w:cs="Times New Roman"/>
           <w:b/>
+          <w:color w:val="008000"/>
           <w:sz w:val="20"/>
           <w:szCs w:val="20"/>
         </w:rPr>
-        <w:t xml:space="preserve">{2 A \tan </w:t>
-      </w:r>
-      <w:r>
-        <w:rPr>
-          <w:rFonts w:ascii="Times New Roman" w:hAnsi="Times New Roman" w:cs="Times New Roman"/>
-          <w:b/>
+        <w:t>{2 A \tan (</w:t>
+      </w:r>
+      <w:r>
+        <w:rPr>
+          <w:rFonts w:ascii="Times New Roman" w:hAnsi="Times New Roman" w:cs="Times New Roman"/>
+          <w:b/>
+          <w:color w:val="008000"/>
           <w:sz w:val="20"/>
           <w:szCs w:val="20"/>
         </w:rPr>
-        <w:t>(</w:t>
-      </w:r>
-      <w:r>
-        <w:rPr>
-          <w:rFonts w:ascii="Times New Roman" w:hAnsi="Times New Roman" w:cs="Times New Roman"/>
-          <w:b/>
+        <w:t>\beta</w:t>
+      </w:r>
+      <w:r>
+        <w:rPr>
+          <w:rFonts w:ascii="Times New Roman" w:hAnsi="Times New Roman" w:cs="Times New Roman"/>
+          <w:b/>
+          <w:color w:val="008000"/>
           <w:sz w:val="20"/>
           <w:szCs w:val="20"/>
         </w:rPr>
-        <w:t>\beta</w:t>
-      </w:r>
-      <w:r>
-        <w:rPr>
-          <w:rFonts w:ascii="Times New Roman" w:hAnsi="Times New Roman" w:cs="Times New Roman"/>
-          <w:b/>
+        <w:t>)}} \left(\int_0^{\cot (</w:t>
+      </w:r>
+      <w:r>
+        <w:rPr>
+          <w:rFonts w:ascii="Times New Roman" w:hAnsi="Times New Roman" w:cs="Times New Roman"/>
+          <w:b/>
+          <w:color w:val="008000"/>
           <w:sz w:val="20"/>
           <w:szCs w:val="20"/>
         </w:rPr>
-        <w:t>)}} \left(\int_0^{\cot (</w:t>
-      </w:r>
-      <w:r>
-        <w:rPr>
-          <w:rFonts w:ascii="Times New Roman" w:hAnsi="Times New Roman" w:cs="Times New Roman"/>
-          <w:b/>
+        <w:t>\beta</w:t>
+      </w:r>
+      <w:r>
+        <w:rPr>
+          <w:rFonts w:ascii="Times New Roman" w:hAnsi="Times New Roman" w:cs="Times New Roman"/>
+          <w:b/>
+          <w:color w:val="008000"/>
           <w:sz w:val="20"/>
           <w:szCs w:val="20"/>
         </w:rPr>
-        <w:t>\beta</w:t>
-      </w:r>
-      <w:r>
-        <w:rPr>
-          <w:rFonts w:ascii="Times New Roman" w:hAnsi="Times New Roman" w:cs="Times New Roman"/>
-          <w:b/>
+        <w:t>) \left(\</w:t>
+      </w:r>
+      <w:proofErr w:type="spellStart"/>
+      <w:r>
+        <w:rPr>
+          <w:rFonts w:ascii="Times New Roman" w:hAnsi="Times New Roman" w:cs="Times New Roman"/>
+          <w:b/>
+          <w:color w:val="008000"/>
           <w:sz w:val="20"/>
           <w:szCs w:val="20"/>
         </w:rPr>
-        <w:t>) \left(\</w:t>
-      </w:r>
-      <w:proofErr w:type="spellStart"/>
-      <w:r>
-        <w:rPr>
-          <w:rFonts w:ascii="Times New Roman" w:hAnsi="Times New Roman" w:cs="Times New Roman"/>
-          <w:b/>
+        <w:t>sqrt</w:t>
+      </w:r>
+      <w:proofErr w:type="spellEnd"/>
+      <w:r>
+        <w:rPr>
+          <w:rFonts w:ascii="Times New Roman" w:hAnsi="Times New Roman" w:cs="Times New Roman"/>
+          <w:b/>
+          <w:color w:val="008000"/>
           <w:sz w:val="20"/>
           <w:szCs w:val="20"/>
         </w:rPr>
-        <w:t>sqrt</w:t>
-      </w:r>
-      <w:proofErr w:type="spellEnd"/>
-      <w:r>
-        <w:rPr>
-          <w:rFonts w:ascii="Times New Roman" w:hAnsi="Times New Roman" w:cs="Times New Roman"/>
-          <w:b/>
+        <w:t>{2 A \tan (</w:t>
+      </w:r>
+      <w:r>
+        <w:rPr>
+          <w:rFonts w:ascii="Times New Roman" w:hAnsi="Times New Roman" w:cs="Times New Roman"/>
+          <w:b/>
+          <w:color w:val="008000"/>
           <w:sz w:val="20"/>
           <w:szCs w:val="20"/>
         </w:rPr>
-        <w:t>{2 A \tan (</w:t>
-      </w:r>
-      <w:r>
-        <w:rPr>
-          <w:rFonts w:ascii="Times New Roman" w:hAnsi="Times New Roman" w:cs="Times New Roman"/>
-          <w:b/>
+        <w:t>\beta</w:t>
+      </w:r>
+      <w:r>
+        <w:rPr>
+          <w:rFonts w:ascii="Times New Roman" w:hAnsi="Times New Roman" w:cs="Times New Roman"/>
+          <w:b/>
+          <w:color w:val="008000"/>
           <w:sz w:val="20"/>
           <w:szCs w:val="20"/>
         </w:rPr>
-        <w:t>\beta</w:t>
-      </w:r>
-      <w:r>
-        <w:rPr>
-          <w:rFonts w:ascii="Times New Roman" w:hAnsi="Times New Roman" w:cs="Times New Roman"/>
-          <w:b/>
+        <w:t xml:space="preserve">)}-x\right)} x \, </w:t>
+      </w:r>
+      <w:proofErr w:type="spellStart"/>
+      <w:r>
+        <w:rPr>
+          <w:rFonts w:ascii="Times New Roman" w:hAnsi="Times New Roman" w:cs="Times New Roman"/>
+          <w:b/>
+          <w:color w:val="008000"/>
           <w:sz w:val="20"/>
           <w:szCs w:val="20"/>
         </w:rPr>
-        <w:t xml:space="preserve">)}-x\right)} x \, </w:t>
-      </w:r>
-      <w:proofErr w:type="spellStart"/>
-      <w:r>
-        <w:rPr>
-          <w:rFonts w:ascii="Times New Roman" w:hAnsi="Times New Roman" w:cs="Times New Roman"/>
-          <w:b/>
-          <w:sz w:val="20"/>
-          <w:szCs w:val="20"/>
-        </w:rPr>
         <w:t>dy</w:t>
       </w:r>
       <w:proofErr w:type="spellEnd"/>
@@ -2261,6 +2254,7 @@
         <w:rPr>
           <w:rFonts w:ascii="Times New Roman" w:hAnsi="Times New Roman" w:cs="Times New Roman"/>
           <w:b/>
+          <w:color w:val="008000"/>
           <w:sz w:val="20"/>
           <w:szCs w:val="20"/>
         </w:rPr>
@@ -2276,6 +2270,7 @@
         <w:rPr>
           <w:rFonts w:ascii="Times New Roman" w:hAnsi="Times New Roman" w:cs="Times New Roman"/>
           <w:b/>
+          <w:color w:val="008000"/>
           <w:sz w:val="20"/>
           <w:szCs w:val="20"/>
         </w:rPr>
@@ -2290,6 +2285,7 @@
         <w:rPr>
           <w:rFonts w:ascii="Times New Roman" w:hAnsi="Times New Roman" w:cs="Times New Roman"/>
           <w:b/>
+          <w:color w:val="008000"/>
           <w:sz w:val="20"/>
           <w:szCs w:val="20"/>
         </w:rPr>
@@ -2298,19 +2294,11 @@
         <w:rPr>
           <w:rFonts w:ascii="Times New Roman" w:hAnsi="Times New Roman" w:cs="Times New Roman"/>
           <w:b/>
+          <w:color w:val="008000"/>
           <w:sz w:val="20"/>
           <w:szCs w:val="20"/>
         </w:rPr>
-        <w:t>And change the math for 6</w:t>
-      </w:r>
-      <w:r>
-        <w:rPr>
-          <w:rFonts w:ascii="Times New Roman" w:hAnsi="Times New Roman" w:cs="Times New Roman"/>
-          <w:b/>
-          <w:sz w:val="20"/>
-          <w:szCs w:val="20"/>
-        </w:rPr>
-        <w:t xml:space="preserve"> to </w:t>
+        <w:t xml:space="preserve">And change the math for 6 to </w:t>
       </w:r>
     </w:p>
     <w:p>
@@ -2322,6 +2310,7 @@
         <w:rPr>
           <w:rFonts w:ascii="Times New Roman" w:hAnsi="Times New Roman" w:cs="Times New Roman"/>
           <w:b/>
+          <w:color w:val="008000"/>
           <w:sz w:val="20"/>
           <w:szCs w:val="20"/>
         </w:rPr>
@@ -2330,6 +2319,7 @@
         <w:rPr>
           <w:rFonts w:ascii="Times New Roman" w:hAnsi="Times New Roman" w:cs="Times New Roman"/>
           <w:b/>
+          <w:color w:val="008000"/>
           <w:sz w:val="20"/>
           <w:szCs w:val="20"/>
         </w:rPr>
@@ -2341,6 +2331,7 @@
         <w:rPr>
           <w:rFonts w:ascii="Times New Roman" w:hAnsi="Times New Roman" w:cs="Times New Roman"/>
           <w:b/>
+          <w:color w:val="008000"/>
           <w:sz w:val="20"/>
           <w:szCs w:val="20"/>
         </w:rPr>
@@ -2352,6 +2343,7 @@
         <w:rPr>
           <w:rFonts w:ascii="Times New Roman" w:hAnsi="Times New Roman" w:cs="Times New Roman"/>
           <w:b/>
+          <w:color w:val="008000"/>
           <w:sz w:val="20"/>
           <w:szCs w:val="20"/>
         </w:rPr>
@@ -2362,6 +2354,7 @@
         <w:rPr>
           <w:rFonts w:ascii="Times New Roman" w:hAnsi="Times New Roman" w:cs="Times New Roman"/>
           <w:b/>
+          <w:color w:val="008000"/>
           <w:sz w:val="20"/>
           <w:szCs w:val="20"/>
         </w:rPr>
@@ -2372,116 +2365,57 @@
         <w:rPr>
           <w:rFonts w:ascii="Times New Roman" w:hAnsi="Times New Roman" w:cs="Times New Roman"/>
           <w:b/>
+          <w:color w:val="008000"/>
           <w:sz w:val="20"/>
           <w:szCs w:val="20"/>
         </w:rPr>
-        <w:t>{2 A \tan (</w:t>
-      </w:r>
-      <w:r>
-        <w:rPr>
-          <w:rFonts w:ascii="Times New Roman" w:hAnsi="Times New Roman" w:cs="Times New Roman"/>
-          <w:b/>
+        <w:t>{2 A \tan (\beta)}} \left(\int_0^{\cot (\beta) \left(\</w:t>
+      </w:r>
+      <w:proofErr w:type="spellStart"/>
+      <w:r>
+        <w:rPr>
+          <w:rFonts w:ascii="Times New Roman" w:hAnsi="Times New Roman" w:cs="Times New Roman"/>
+          <w:b/>
+          <w:color w:val="008000"/>
           <w:sz w:val="20"/>
           <w:szCs w:val="20"/>
         </w:rPr>
-        <w:t>\beta</w:t>
-      </w:r>
-      <w:r>
-        <w:rPr>
-          <w:rFonts w:ascii="Times New Roman" w:hAnsi="Times New Roman" w:cs="Times New Roman"/>
-          <w:b/>
+        <w:t>sqrt</w:t>
+      </w:r>
+      <w:proofErr w:type="spellEnd"/>
+      <w:r>
+        <w:rPr>
+          <w:rFonts w:ascii="Times New Roman" w:hAnsi="Times New Roman" w:cs="Times New Roman"/>
+          <w:b/>
+          <w:color w:val="008000"/>
           <w:sz w:val="20"/>
           <w:szCs w:val="20"/>
         </w:rPr>
-        <w:t>)}} \left(\int_0^{\cot (</w:t>
-      </w:r>
-      <w:r>
-        <w:rPr>
-          <w:rFonts w:ascii="Times New Roman" w:hAnsi="Times New Roman" w:cs="Times New Roman"/>
-          <w:b/>
+        <w:t xml:space="preserve">{2 A \tan (\beta)}-x\right)} y \, </w:t>
+      </w:r>
+      <w:proofErr w:type="spellStart"/>
+      <w:r>
+        <w:rPr>
+          <w:rFonts w:ascii="Times New Roman" w:hAnsi="Times New Roman" w:cs="Times New Roman"/>
+          <w:b/>
+          <w:color w:val="008000"/>
           <w:sz w:val="20"/>
           <w:szCs w:val="20"/>
         </w:rPr>
-        <w:t>\beta</w:t>
-      </w:r>
-      <w:r>
-        <w:rPr>
-          <w:rFonts w:ascii="Times New Roman" w:hAnsi="Times New Roman" w:cs="Times New Roman"/>
-          <w:b/>
+        <w:t>dy</w:t>
+      </w:r>
+      <w:proofErr w:type="spellEnd"/>
+      <w:r>
+        <w:rPr>
+          <w:rFonts w:ascii="Times New Roman" w:hAnsi="Times New Roman" w:cs="Times New Roman"/>
+          <w:b/>
+          <w:color w:val="008000"/>
           <w:sz w:val="20"/>
           <w:szCs w:val="20"/>
         </w:rPr>
-        <w:t>) \left(\</w:t>
-      </w:r>
-      <w:proofErr w:type="spellStart"/>
-      <w:r>
-        <w:rPr>
-          <w:rFonts w:ascii="Times New Roman" w:hAnsi="Times New Roman" w:cs="Times New Roman"/>
-          <w:b/>
-          <w:sz w:val="20"/>
-          <w:szCs w:val="20"/>
-        </w:rPr>
-        <w:t>sqrt</w:t>
-      </w:r>
-      <w:proofErr w:type="spellEnd"/>
-      <w:r>
-        <w:rPr>
-          <w:rFonts w:ascii="Times New Roman" w:hAnsi="Times New Roman" w:cs="Times New Roman"/>
-          <w:b/>
-          <w:sz w:val="20"/>
-          <w:szCs w:val="20"/>
-        </w:rPr>
-        <w:t>{2 A \tan (</w:t>
-      </w:r>
-      <w:r>
-        <w:rPr>
-          <w:rFonts w:ascii="Times New Roman" w:hAnsi="Times New Roman" w:cs="Times New Roman"/>
-          <w:b/>
-          <w:sz w:val="20"/>
-          <w:szCs w:val="20"/>
-        </w:rPr>
-        <w:t>\beta</w:t>
-      </w:r>
-      <w:r>
-        <w:rPr>
-          <w:rFonts w:ascii="Times New Roman" w:hAnsi="Times New Roman" w:cs="Times New Roman"/>
-          <w:b/>
-          <w:sz w:val="20"/>
-          <w:szCs w:val="20"/>
-        </w:rPr>
-        <w:t>)}-x\right)} y</w:t>
-      </w:r>
-      <w:r>
-        <w:rPr>
-          <w:rFonts w:ascii="Times New Roman" w:hAnsi="Times New Roman" w:cs="Times New Roman"/>
-          <w:b/>
-          <w:sz w:val="20"/>
-          <w:szCs w:val="20"/>
-        </w:rPr>
-        <w:t xml:space="preserve"> \, </w:t>
-      </w:r>
-      <w:proofErr w:type="spellStart"/>
-      <w:r>
-        <w:rPr>
-          <w:rFonts w:ascii="Times New Roman" w:hAnsi="Times New Roman" w:cs="Times New Roman"/>
-          <w:b/>
-          <w:sz w:val="20"/>
-          <w:szCs w:val="20"/>
-        </w:rPr>
-        <w:t>dy</w:t>
-      </w:r>
-      <w:proofErr w:type="spellEnd"/>
-      <w:r>
-        <w:rPr>
-          <w:rFonts w:ascii="Times New Roman" w:hAnsi="Times New Roman" w:cs="Times New Roman"/>
-          <w:b/>
-          <w:sz w:val="20"/>
-          <w:szCs w:val="20"/>
-        </w:rPr>
         <w:t>\right) \, dx}{A}</w:t>
       </w:r>
     </w:p>
-    <w:bookmarkEnd w:id="0"/>
     <w:p>
       <w:pPr>
         <w:widowControl w:val="0"/>
@@ -2491,10 +2425,21 @@
         <w:rPr>
           <w:rFonts w:ascii="Times New Roman" w:hAnsi="Times New Roman" w:cs="Times New Roman"/>
           <w:b/>
+          <w:color w:val="3366FF"/>
           <w:sz w:val="20"/>
           <w:szCs w:val="20"/>
         </w:rPr>
       </w:pPr>
+      <w:r>
+        <w:rPr>
+          <w:rFonts w:ascii="Times New Roman" w:hAnsi="Times New Roman" w:cs="Times New Roman"/>
+          <w:b/>
+          <w:color w:val="3366FF"/>
+          <w:sz w:val="20"/>
+          <w:szCs w:val="20"/>
+        </w:rPr>
+        <w:t>Shiva: did that!</w:t>
+      </w:r>
     </w:p>
     <w:p>
       <w:pPr>
@@ -3111,7 +3056,7 @@
         <w:rStyle w:val="PageNumber"/>
         <w:noProof/>
       </w:rPr>
-      <w:t>3</w:t>
+      <w:t>4</w:t>
     </w:r>
     <w:r>
       <w:rPr>

</xml_diff>

<commit_message>
Small changes and added Algorithm description
</commit_message>
<xml_diff>
--- a/RA-L/reviews/RA-LComments2017.docx
+++ b/RA-L/reviews/RA-LComments2017.docx
@@ -136,29 +136,51 @@
         </w:tabs>
         <w:rPr>
           <w:rFonts w:ascii="Times New Roman" w:hAnsi="Times New Roman" w:cs="Times New Roman"/>
-          <w:color w:val="000000"/>
-          <w:sz w:val="21"/>
-          <w:szCs w:val="21"/>
-        </w:rPr>
-      </w:pPr>
-      <w:r>
-        <w:rPr>
-          <w:rFonts w:ascii="Times New Roman" w:hAnsi="Times New Roman" w:cs="Times New Roman"/>
-          <w:b/>
-          <w:color w:val="000000"/>
-          <w:sz w:val="21"/>
-          <w:szCs w:val="21"/>
-        </w:rPr>
-        <w:t>Review 1</w:t>
-      </w:r>
-      <w:r>
-        <w:rPr>
-          <w:rFonts w:ascii="Times New Roman" w:hAnsi="Times New Roman" w:cs="Times New Roman"/>
-          <w:color w:val="000000"/>
-          <w:sz w:val="21"/>
-          <w:szCs w:val="21"/>
-        </w:rPr>
-        <w:t>:</w:t>
+          <w:b/>
+          <w:color w:val="000000"/>
+          <w:sz w:val="21"/>
+          <w:szCs w:val="21"/>
+        </w:rPr>
+      </w:pPr>
+      <w:r>
+        <w:rPr>
+          <w:rFonts w:ascii="Times New Roman" w:hAnsi="Times New Roman" w:cs="Times New Roman"/>
+          <w:b/>
+          <w:color w:val="000000"/>
+          <w:sz w:val="21"/>
+          <w:szCs w:val="21"/>
+        </w:rPr>
+        <w:t>We are grateful for the detailed feedback from our revi</w:t>
+      </w:r>
+      <w:r>
+        <w:rPr>
+          <w:rFonts w:ascii="Times New Roman" w:hAnsi="Times New Roman" w:cs="Times New Roman"/>
+          <w:b/>
+          <w:color w:val="000000"/>
+          <w:sz w:val="21"/>
+          <w:szCs w:val="21"/>
+        </w:rPr>
+        <w:t>e</w:t>
+      </w:r>
+      <w:r>
+        <w:rPr>
+          <w:rFonts w:ascii="Times New Roman" w:hAnsi="Times New Roman" w:cs="Times New Roman"/>
+          <w:b/>
+          <w:color w:val="000000"/>
+          <w:sz w:val="21"/>
+          <w:szCs w:val="21"/>
+        </w:rPr>
+        <w:t xml:space="preserve">wers, who have been </w:t>
+      </w:r>
+      <w:r>
+        <w:rPr>
+          <w:rFonts w:ascii="Times New Roman" w:hAnsi="Times New Roman" w:cs="Times New Roman"/>
+          <w:b/>
+          <w:color w:val="000000"/>
+          <w:sz w:val="21"/>
+          <w:szCs w:val="21"/>
+        </w:rPr>
+        <w:t>instrumental in making this a much stronger paper.</w:t>
       </w:r>
     </w:p>
     <w:p>
@@ -184,39 +206,21 @@
         </w:tabs>
         <w:rPr>
           <w:rFonts w:ascii="Times New Roman" w:hAnsi="Times New Roman" w:cs="Times New Roman"/>
-          <w:color w:val="000000"/>
-          <w:sz w:val="21"/>
-          <w:szCs w:val="21"/>
-        </w:rPr>
-      </w:pPr>
-      <w:r>
-        <w:rPr>
-          <w:rFonts w:ascii="Times New Roman" w:hAnsi="Times New Roman" w:cs="Times New Roman"/>
-          <w:color w:val="000000"/>
-          <w:sz w:val="21"/>
-          <w:szCs w:val="21"/>
-        </w:rPr>
-        <w:t>This paper presents algorithms for controlling a swarm of robots to take a shape by using uniform global inputs and boundary friction forces. Shaping a swarm of robots is a significant problem for a widely applications. There exist many research results about it. In the section VI, this paper writes that “The techniques in this paper are inspired by fluid-flow techniques and artificial force- fields</w:t>
-      </w:r>
-      <w:proofErr w:type="gramStart"/>
-      <w:r>
-        <w:rPr>
-          <w:rFonts w:ascii="Times New Roman" w:hAnsi="Times New Roman" w:cs="Times New Roman"/>
-          <w:color w:val="000000"/>
-          <w:sz w:val="21"/>
-          <w:szCs w:val="21"/>
-        </w:rPr>
-        <w:t>” .</w:t>
-      </w:r>
-      <w:proofErr w:type="gramEnd"/>
-      <w:r>
-        <w:rPr>
-          <w:rFonts w:ascii="Times New Roman" w:hAnsi="Times New Roman" w:cs="Times New Roman"/>
-          <w:color w:val="000000"/>
-          <w:sz w:val="21"/>
-          <w:szCs w:val="21"/>
-        </w:rPr>
-        <w:t xml:space="preserve"> </w:t>
+          <w:b/>
+          <w:color w:val="000000"/>
+          <w:sz w:val="21"/>
+          <w:szCs w:val="21"/>
+        </w:rPr>
+      </w:pPr>
+      <w:r>
+        <w:rPr>
+          <w:rFonts w:ascii="Times New Roman" w:hAnsi="Times New Roman" w:cs="Times New Roman"/>
+          <w:b/>
+          <w:color w:val="000000"/>
+          <w:sz w:val="21"/>
+          <w:szCs w:val="21"/>
+        </w:rPr>
+        <w:t>Restructured paper with related work in section II, after the intro.  The introduction now explains the classes of robots that are modeled by eqn. 1, from magnetically steered particles, to systems where the only control input the orientation of a global velocity.  Examples include systems driven by flow, by magnetic fields, by the location of a distant light source.  The unifying theme of this paper is controllability results for systems with these motion models and efficient techniques for shaping the swarm in bounded workspaces.</w:t>
       </w:r>
     </w:p>
     <w:p>
@@ -242,40 +246,12 @@
         </w:tabs>
         <w:rPr>
           <w:rFonts w:ascii="Times New Roman" w:hAnsi="Times New Roman" w:cs="Times New Roman"/>
-          <w:color w:val="000000"/>
-          <w:sz w:val="21"/>
-          <w:szCs w:val="21"/>
-        </w:rPr>
-      </w:pPr>
-      <w:r>
-        <w:rPr>
-          <w:rFonts w:ascii="Times New Roman" w:hAnsi="Times New Roman" w:cs="Times New Roman"/>
-          <w:color w:val="000000"/>
-          <w:sz w:val="21"/>
-          <w:szCs w:val="21"/>
-        </w:rPr>
-        <w:t xml:space="preserve">1.) </w:t>
-      </w:r>
-      <w:proofErr w:type="gramStart"/>
-      <w:r>
-        <w:rPr>
-          <w:rFonts w:ascii="Times New Roman" w:hAnsi="Times New Roman" w:cs="Times New Roman"/>
-          <w:color w:val="000000"/>
-          <w:sz w:val="21"/>
-          <w:szCs w:val="21"/>
-        </w:rPr>
-        <w:t>However</w:t>
-      </w:r>
-      <w:proofErr w:type="gramEnd"/>
-      <w:r>
-        <w:rPr>
-          <w:rFonts w:ascii="Times New Roman" w:hAnsi="Times New Roman" w:cs="Times New Roman"/>
-          <w:color w:val="000000"/>
-          <w:sz w:val="21"/>
-          <w:szCs w:val="21"/>
-        </w:rPr>
-        <w:t xml:space="preserve">, in section II, how to understand (10) and figure 4(c)?   </w:t>
-      </w:r>
+          <w:b/>
+          <w:color w:val="000000"/>
+          <w:sz w:val="21"/>
+          <w:szCs w:val="21"/>
+        </w:rPr>
+      </w:pPr>
     </w:p>
     <w:p>
       <w:pPr>
@@ -300,11 +276,22 @@
         </w:tabs>
         <w:rPr>
           <w:rFonts w:ascii="Times New Roman" w:hAnsi="Times New Roman" w:cs="Times New Roman"/>
-          <w:color w:val="000000"/>
-          <w:sz w:val="21"/>
-          <w:szCs w:val="21"/>
-        </w:rPr>
-      </w:pPr>
+          <w:b/>
+          <w:color w:val="000000"/>
+          <w:sz w:val="21"/>
+          <w:szCs w:val="21"/>
+        </w:rPr>
+      </w:pPr>
+      <w:r>
+        <w:rPr>
+          <w:rFonts w:ascii="Times New Roman" w:hAnsi="Times New Roman" w:cs="Times New Roman"/>
+          <w:b/>
+          <w:color w:val="000000"/>
+          <w:sz w:val="21"/>
+          <w:szCs w:val="21"/>
+        </w:rPr>
+        <w:t>To focus the paper, we removed the emphasis on closed-loop controllers and replaced these with analytical results that match our hardware assumptions and hardware experiments.</w:t>
+      </w:r>
     </w:p>
     <w:p>
       <w:pPr>
@@ -329,31 +316,12 @@
         </w:tabs>
         <w:rPr>
           <w:rFonts w:ascii="Times New Roman" w:hAnsi="Times New Roman" w:cs="Times New Roman"/>
-          <w:color w:val="000000"/>
-          <w:sz w:val="21"/>
-          <w:szCs w:val="21"/>
-        </w:rPr>
-      </w:pPr>
-      <w:proofErr w:type="gramStart"/>
-      <w:r>
-        <w:rPr>
-          <w:rFonts w:ascii="Times New Roman" w:hAnsi="Times New Roman" w:cs="Times New Roman"/>
-          <w:color w:val="000000"/>
-          <w:sz w:val="21"/>
-          <w:szCs w:val="21"/>
-        </w:rPr>
-        <w:t>2.)</w:t>
-      </w:r>
-      <w:proofErr w:type="gramEnd"/>
-      <w:r>
-        <w:rPr>
-          <w:rFonts w:ascii="Times New Roman" w:hAnsi="Times New Roman" w:cs="Times New Roman"/>
-          <w:color w:val="000000"/>
-          <w:sz w:val="21"/>
-          <w:szCs w:val="21"/>
-        </w:rPr>
-        <w:t>The paper is organized well. However, reviewer still suggests that the section VI should be moved to the front of the paper and</w:t>
-      </w:r>
+          <w:b/>
+          <w:color w:val="000000"/>
+          <w:sz w:val="21"/>
+          <w:szCs w:val="21"/>
+        </w:rPr>
+      </w:pPr>
     </w:p>
     <w:p>
       <w:pPr>
@@ -378,6 +346,7 @@
         </w:tabs>
         <w:rPr>
           <w:rFonts w:ascii="Times New Roman" w:hAnsi="Times New Roman" w:cs="Times New Roman"/>
+          <w:b/>
           <w:color w:val="000000"/>
           <w:sz w:val="21"/>
           <w:szCs w:val="21"/>
@@ -415,40 +384,21 @@
       <w:r>
         <w:rPr>
           <w:rFonts w:ascii="Times New Roman" w:hAnsi="Times New Roman" w:cs="Times New Roman"/>
-          <w:color w:val="000000"/>
-          <w:sz w:val="21"/>
-          <w:szCs w:val="21"/>
-        </w:rPr>
-        <w:t>3.)</w:t>
-      </w:r>
-      <w:r>
-        <w:rPr>
-          <w:rFonts w:ascii="Times New Roman" w:hAnsi="Times New Roman" w:cs="Times New Roman"/>
-          <w:color w:val="000000"/>
-          <w:sz w:val="21"/>
-          <w:szCs w:val="21"/>
-        </w:rPr>
-        <w:t xml:space="preserve"> </w:t>
-      </w:r>
-      <w:proofErr w:type="gramStart"/>
-      <w:r>
-        <w:rPr>
-          <w:rFonts w:ascii="Times New Roman" w:hAnsi="Times New Roman" w:cs="Times New Roman"/>
-          <w:color w:val="000000"/>
-          <w:sz w:val="21"/>
-          <w:szCs w:val="21"/>
-        </w:rPr>
-        <w:t>the</w:t>
-      </w:r>
-      <w:proofErr w:type="gramEnd"/>
-      <w:r>
-        <w:rPr>
-          <w:rFonts w:ascii="Times New Roman" w:hAnsi="Times New Roman" w:cs="Times New Roman"/>
-          <w:color w:val="000000"/>
-          <w:sz w:val="21"/>
-          <w:szCs w:val="21"/>
-        </w:rPr>
-        <w:t xml:space="preserve"> main contributions of the paper should be described more clearly in the introduction. The multimedia video shows abundant simulation and experiment results. </w:t>
+          <w:b/>
+          <w:color w:val="000000"/>
+          <w:sz w:val="21"/>
+          <w:szCs w:val="21"/>
+        </w:rPr>
+        <w:t>Review 1</w:t>
+      </w:r>
+      <w:r>
+        <w:rPr>
+          <w:rFonts w:ascii="Times New Roman" w:hAnsi="Times New Roman" w:cs="Times New Roman"/>
+          <w:color w:val="000000"/>
+          <w:sz w:val="21"/>
+          <w:szCs w:val="21"/>
+        </w:rPr>
+        <w:t>:</w:t>
       </w:r>
     </w:p>
     <w:p>
@@ -479,6 +429,35 @@
           <w:szCs w:val="21"/>
         </w:rPr>
       </w:pPr>
+      <w:r>
+        <w:rPr>
+          <w:rFonts w:ascii="Times New Roman" w:hAnsi="Times New Roman" w:cs="Times New Roman"/>
+          <w:color w:val="000000"/>
+          <w:sz w:val="21"/>
+          <w:szCs w:val="21"/>
+        </w:rPr>
+        <w:t>This paper presents algorithms for controlling a swarm of robots to take a shape by using uniform global inputs and boundary friction forces. Shaping a swarm of robots is a significant problem for a widely applications. There exist many research results about it. In the section VI, this paper writes that “The techniques in this paper are inspired by fluid-flow techniques and artificial force- fields</w:t>
+      </w:r>
+      <w:proofErr w:type="gramStart"/>
+      <w:r>
+        <w:rPr>
+          <w:rFonts w:ascii="Times New Roman" w:hAnsi="Times New Roman" w:cs="Times New Roman"/>
+          <w:color w:val="000000"/>
+          <w:sz w:val="21"/>
+          <w:szCs w:val="21"/>
+        </w:rPr>
+        <w:t>” .</w:t>
+      </w:r>
+      <w:proofErr w:type="gramEnd"/>
+      <w:r>
+        <w:rPr>
+          <w:rFonts w:ascii="Times New Roman" w:hAnsi="Times New Roman" w:cs="Times New Roman"/>
+          <w:color w:val="000000"/>
+          <w:sz w:val="21"/>
+          <w:szCs w:val="21"/>
+        </w:rPr>
+        <w:t xml:space="preserve"> </w:t>
+      </w:r>
     </w:p>
     <w:p>
       <w:pPr>
@@ -503,6 +482,536 @@
         </w:tabs>
         <w:rPr>
           <w:rFonts w:ascii="Times New Roman" w:hAnsi="Times New Roman" w:cs="Times New Roman"/>
+          <w:color w:val="000000"/>
+          <w:sz w:val="21"/>
+          <w:szCs w:val="21"/>
+        </w:rPr>
+      </w:pPr>
+      <w:r>
+        <w:rPr>
+          <w:rFonts w:ascii="Times New Roman" w:hAnsi="Times New Roman" w:cs="Times New Roman"/>
+          <w:color w:val="000000"/>
+          <w:sz w:val="21"/>
+          <w:szCs w:val="21"/>
+        </w:rPr>
+        <w:t xml:space="preserve">1.) </w:t>
+      </w:r>
+      <w:proofErr w:type="gramStart"/>
+      <w:r>
+        <w:rPr>
+          <w:rFonts w:ascii="Times New Roman" w:hAnsi="Times New Roman" w:cs="Times New Roman"/>
+          <w:color w:val="000000"/>
+          <w:sz w:val="21"/>
+          <w:szCs w:val="21"/>
+        </w:rPr>
+        <w:t>However</w:t>
+      </w:r>
+      <w:proofErr w:type="gramEnd"/>
+      <w:r>
+        <w:rPr>
+          <w:rFonts w:ascii="Times New Roman" w:hAnsi="Times New Roman" w:cs="Times New Roman"/>
+          <w:color w:val="000000"/>
+          <w:sz w:val="21"/>
+          <w:szCs w:val="21"/>
+        </w:rPr>
+        <w:t xml:space="preserve">, in section II, how to understand (10) and figure 4(c)?   </w:t>
+      </w:r>
+    </w:p>
+    <w:p>
+      <w:pPr>
+        <w:shd w:val="clear" w:color="auto" w:fill="FFFFFF"/>
+        <w:tabs>
+          <w:tab w:val="left" w:pos="916"/>
+          <w:tab w:val="left" w:pos="1832"/>
+          <w:tab w:val="left" w:pos="2748"/>
+          <w:tab w:val="left" w:pos="3664"/>
+          <w:tab w:val="left" w:pos="4580"/>
+          <w:tab w:val="left" w:pos="5496"/>
+          <w:tab w:val="left" w:pos="6412"/>
+          <w:tab w:val="left" w:pos="7328"/>
+          <w:tab w:val="left" w:pos="8244"/>
+          <w:tab w:val="left" w:pos="9160"/>
+          <w:tab w:val="left" w:pos="10076"/>
+          <w:tab w:val="left" w:pos="10992"/>
+          <w:tab w:val="left" w:pos="11908"/>
+          <w:tab w:val="left" w:pos="12824"/>
+          <w:tab w:val="left" w:pos="13740"/>
+          <w:tab w:val="left" w:pos="14656"/>
+        </w:tabs>
+        <w:rPr>
+          <w:rFonts w:ascii="Times New Roman" w:hAnsi="Times New Roman" w:cs="Times New Roman"/>
+          <w:color w:val="000000"/>
+          <w:sz w:val="21"/>
+          <w:szCs w:val="21"/>
+        </w:rPr>
+      </w:pPr>
+    </w:p>
+    <w:p>
+      <w:pPr>
+        <w:shd w:val="clear" w:color="auto" w:fill="FFFFFF"/>
+        <w:tabs>
+          <w:tab w:val="left" w:pos="916"/>
+          <w:tab w:val="left" w:pos="1832"/>
+          <w:tab w:val="left" w:pos="2748"/>
+          <w:tab w:val="left" w:pos="3664"/>
+          <w:tab w:val="left" w:pos="4580"/>
+          <w:tab w:val="left" w:pos="5496"/>
+          <w:tab w:val="left" w:pos="6412"/>
+          <w:tab w:val="left" w:pos="7328"/>
+          <w:tab w:val="left" w:pos="8244"/>
+          <w:tab w:val="left" w:pos="9160"/>
+          <w:tab w:val="left" w:pos="10076"/>
+          <w:tab w:val="left" w:pos="10992"/>
+          <w:tab w:val="left" w:pos="11908"/>
+          <w:tab w:val="left" w:pos="12824"/>
+          <w:tab w:val="left" w:pos="13740"/>
+          <w:tab w:val="left" w:pos="14656"/>
+        </w:tabs>
+        <w:rPr>
+          <w:rFonts w:ascii="Times New Roman" w:hAnsi="Times New Roman" w:cs="Times New Roman"/>
+          <w:b/>
+          <w:color w:val="000000"/>
+          <w:sz w:val="21"/>
+          <w:szCs w:val="21"/>
+        </w:rPr>
+      </w:pPr>
+      <w:r>
+        <w:rPr>
+          <w:rFonts w:ascii="Times New Roman" w:hAnsi="Times New Roman" w:cs="Times New Roman"/>
+          <w:b/>
+          <w:color w:val="000000"/>
+          <w:sz w:val="21"/>
+          <w:szCs w:val="21"/>
+        </w:rPr>
+        <w:t>We grounded equation 1 with physical examples, updated 10 to use a linear boundary layer model (adding reference ##), and an explanation of 4c.</w:t>
+      </w:r>
+    </w:p>
+    <w:p>
+      <w:pPr>
+        <w:shd w:val="clear" w:color="auto" w:fill="FFFFFF"/>
+        <w:tabs>
+          <w:tab w:val="left" w:pos="916"/>
+          <w:tab w:val="left" w:pos="1832"/>
+          <w:tab w:val="left" w:pos="2748"/>
+          <w:tab w:val="left" w:pos="3664"/>
+          <w:tab w:val="left" w:pos="4580"/>
+          <w:tab w:val="left" w:pos="5496"/>
+          <w:tab w:val="left" w:pos="6412"/>
+          <w:tab w:val="left" w:pos="7328"/>
+          <w:tab w:val="left" w:pos="8244"/>
+          <w:tab w:val="left" w:pos="9160"/>
+          <w:tab w:val="left" w:pos="10076"/>
+          <w:tab w:val="left" w:pos="10992"/>
+          <w:tab w:val="left" w:pos="11908"/>
+          <w:tab w:val="left" w:pos="12824"/>
+          <w:tab w:val="left" w:pos="13740"/>
+          <w:tab w:val="left" w:pos="14656"/>
+        </w:tabs>
+        <w:rPr>
+          <w:rFonts w:ascii="Times New Roman" w:hAnsi="Times New Roman" w:cs="Times New Roman"/>
+          <w:color w:val="000000"/>
+          <w:sz w:val="21"/>
+          <w:szCs w:val="21"/>
+        </w:rPr>
+      </w:pPr>
+    </w:p>
+    <w:p>
+      <w:pPr>
+        <w:shd w:val="clear" w:color="auto" w:fill="FFFFFF"/>
+        <w:tabs>
+          <w:tab w:val="left" w:pos="916"/>
+          <w:tab w:val="left" w:pos="1832"/>
+          <w:tab w:val="left" w:pos="2748"/>
+          <w:tab w:val="left" w:pos="3664"/>
+          <w:tab w:val="left" w:pos="4580"/>
+          <w:tab w:val="left" w:pos="5496"/>
+          <w:tab w:val="left" w:pos="6412"/>
+          <w:tab w:val="left" w:pos="7328"/>
+          <w:tab w:val="left" w:pos="8244"/>
+          <w:tab w:val="left" w:pos="9160"/>
+          <w:tab w:val="left" w:pos="10076"/>
+          <w:tab w:val="left" w:pos="10992"/>
+          <w:tab w:val="left" w:pos="11908"/>
+          <w:tab w:val="left" w:pos="12824"/>
+          <w:tab w:val="left" w:pos="13740"/>
+          <w:tab w:val="left" w:pos="14656"/>
+        </w:tabs>
+        <w:rPr>
+          <w:rFonts w:ascii="Times New Roman" w:hAnsi="Times New Roman" w:cs="Times New Roman"/>
+          <w:color w:val="000000"/>
+          <w:sz w:val="21"/>
+          <w:szCs w:val="21"/>
+        </w:rPr>
+      </w:pPr>
+      <w:proofErr w:type="gramStart"/>
+      <w:r>
+        <w:rPr>
+          <w:rFonts w:ascii="Times New Roman" w:hAnsi="Times New Roman" w:cs="Times New Roman"/>
+          <w:color w:val="000000"/>
+          <w:sz w:val="21"/>
+          <w:szCs w:val="21"/>
+        </w:rPr>
+        <w:t>2.)</w:t>
+      </w:r>
+      <w:proofErr w:type="gramEnd"/>
+      <w:r>
+        <w:rPr>
+          <w:rFonts w:ascii="Times New Roman" w:hAnsi="Times New Roman" w:cs="Times New Roman"/>
+          <w:color w:val="000000"/>
+          <w:sz w:val="21"/>
+          <w:szCs w:val="21"/>
+        </w:rPr>
+        <w:t>The paper is organized well. However, reviewer still suggests that the section VI should be moved to the front of the paper and</w:t>
+      </w:r>
+    </w:p>
+    <w:p>
+      <w:pPr>
+        <w:shd w:val="clear" w:color="auto" w:fill="FFFFFF"/>
+        <w:tabs>
+          <w:tab w:val="left" w:pos="916"/>
+          <w:tab w:val="left" w:pos="1832"/>
+          <w:tab w:val="left" w:pos="2748"/>
+          <w:tab w:val="left" w:pos="3664"/>
+          <w:tab w:val="left" w:pos="4580"/>
+          <w:tab w:val="left" w:pos="5496"/>
+          <w:tab w:val="left" w:pos="6412"/>
+          <w:tab w:val="left" w:pos="7328"/>
+          <w:tab w:val="left" w:pos="8244"/>
+          <w:tab w:val="left" w:pos="9160"/>
+          <w:tab w:val="left" w:pos="10076"/>
+          <w:tab w:val="left" w:pos="10992"/>
+          <w:tab w:val="left" w:pos="11908"/>
+          <w:tab w:val="left" w:pos="12824"/>
+          <w:tab w:val="left" w:pos="13740"/>
+          <w:tab w:val="left" w:pos="14656"/>
+        </w:tabs>
+        <w:rPr>
+          <w:rFonts w:ascii="Times New Roman" w:hAnsi="Times New Roman" w:cs="Times New Roman"/>
+          <w:color w:val="000000"/>
+          <w:sz w:val="21"/>
+          <w:szCs w:val="21"/>
+        </w:rPr>
+      </w:pPr>
+    </w:p>
+    <w:p>
+      <w:pPr>
+        <w:shd w:val="clear" w:color="auto" w:fill="FFFFFF"/>
+        <w:tabs>
+          <w:tab w:val="left" w:pos="916"/>
+          <w:tab w:val="left" w:pos="1832"/>
+          <w:tab w:val="left" w:pos="2748"/>
+          <w:tab w:val="left" w:pos="3664"/>
+          <w:tab w:val="left" w:pos="4580"/>
+          <w:tab w:val="left" w:pos="5496"/>
+          <w:tab w:val="left" w:pos="6412"/>
+          <w:tab w:val="left" w:pos="7328"/>
+          <w:tab w:val="left" w:pos="8244"/>
+          <w:tab w:val="left" w:pos="9160"/>
+          <w:tab w:val="left" w:pos="10076"/>
+          <w:tab w:val="left" w:pos="10992"/>
+          <w:tab w:val="left" w:pos="11908"/>
+          <w:tab w:val="left" w:pos="12824"/>
+          <w:tab w:val="left" w:pos="13740"/>
+          <w:tab w:val="left" w:pos="14656"/>
+        </w:tabs>
+        <w:rPr>
+          <w:rFonts w:ascii="Times New Roman" w:hAnsi="Times New Roman" w:cs="Times New Roman"/>
+          <w:b/>
+          <w:color w:val="000000"/>
+          <w:sz w:val="21"/>
+          <w:szCs w:val="21"/>
+        </w:rPr>
+      </w:pPr>
+      <w:r>
+        <w:rPr>
+          <w:rFonts w:ascii="Times New Roman" w:hAnsi="Times New Roman" w:cs="Times New Roman"/>
+          <w:b/>
+          <w:color w:val="000000"/>
+          <w:sz w:val="21"/>
+          <w:szCs w:val="21"/>
+        </w:rPr>
+        <w:t xml:space="preserve">We agree, </w:t>
+      </w:r>
+      <w:r>
+        <w:rPr>
+          <w:rFonts w:ascii="Times New Roman" w:hAnsi="Times New Roman" w:cs="Times New Roman"/>
+          <w:b/>
+          <w:color w:val="000000"/>
+          <w:sz w:val="21"/>
+          <w:szCs w:val="21"/>
+        </w:rPr>
+        <w:t xml:space="preserve">and moved </w:t>
+      </w:r>
+      <w:r>
+        <w:rPr>
+          <w:rFonts w:ascii="Times New Roman" w:hAnsi="Times New Roman" w:cs="Times New Roman"/>
+          <w:b/>
+          <w:color w:val="000000"/>
+          <w:sz w:val="21"/>
+          <w:szCs w:val="21"/>
+        </w:rPr>
+        <w:t>Section VI to the front</w:t>
+      </w:r>
+      <w:r>
+        <w:rPr>
+          <w:rFonts w:ascii="Times New Roman" w:hAnsi="Times New Roman" w:cs="Times New Roman"/>
+          <w:b/>
+          <w:color w:val="000000"/>
+          <w:sz w:val="21"/>
+          <w:szCs w:val="21"/>
+        </w:rPr>
+        <w:t xml:space="preserve"> to relate these techniques to the appropriate robotics disciplines</w:t>
+      </w:r>
+      <w:r>
+        <w:rPr>
+          <w:rFonts w:ascii="Times New Roman" w:hAnsi="Times New Roman" w:cs="Times New Roman"/>
+          <w:b/>
+          <w:color w:val="000000"/>
+          <w:sz w:val="21"/>
+          <w:szCs w:val="21"/>
+        </w:rPr>
+        <w:t>.</w:t>
+      </w:r>
+    </w:p>
+    <w:p>
+      <w:pPr>
+        <w:shd w:val="clear" w:color="auto" w:fill="FFFFFF"/>
+        <w:tabs>
+          <w:tab w:val="left" w:pos="916"/>
+          <w:tab w:val="left" w:pos="1832"/>
+          <w:tab w:val="left" w:pos="2748"/>
+          <w:tab w:val="left" w:pos="3664"/>
+          <w:tab w:val="left" w:pos="4580"/>
+          <w:tab w:val="left" w:pos="5496"/>
+          <w:tab w:val="left" w:pos="6412"/>
+          <w:tab w:val="left" w:pos="7328"/>
+          <w:tab w:val="left" w:pos="8244"/>
+          <w:tab w:val="left" w:pos="9160"/>
+          <w:tab w:val="left" w:pos="10076"/>
+          <w:tab w:val="left" w:pos="10992"/>
+          <w:tab w:val="left" w:pos="11908"/>
+          <w:tab w:val="left" w:pos="12824"/>
+          <w:tab w:val="left" w:pos="13740"/>
+          <w:tab w:val="left" w:pos="14656"/>
+        </w:tabs>
+        <w:rPr>
+          <w:rFonts w:ascii="Times New Roman" w:hAnsi="Times New Roman" w:cs="Times New Roman"/>
+          <w:color w:val="000000"/>
+          <w:sz w:val="21"/>
+          <w:szCs w:val="21"/>
+        </w:rPr>
+      </w:pPr>
+    </w:p>
+    <w:p>
+      <w:pPr>
+        <w:shd w:val="clear" w:color="auto" w:fill="FFFFFF"/>
+        <w:tabs>
+          <w:tab w:val="left" w:pos="916"/>
+          <w:tab w:val="left" w:pos="1832"/>
+          <w:tab w:val="left" w:pos="2748"/>
+          <w:tab w:val="left" w:pos="3664"/>
+          <w:tab w:val="left" w:pos="4580"/>
+          <w:tab w:val="left" w:pos="5496"/>
+          <w:tab w:val="left" w:pos="6412"/>
+          <w:tab w:val="left" w:pos="7328"/>
+          <w:tab w:val="left" w:pos="8244"/>
+          <w:tab w:val="left" w:pos="9160"/>
+          <w:tab w:val="left" w:pos="10076"/>
+          <w:tab w:val="left" w:pos="10992"/>
+          <w:tab w:val="left" w:pos="11908"/>
+          <w:tab w:val="left" w:pos="12824"/>
+          <w:tab w:val="left" w:pos="13740"/>
+          <w:tab w:val="left" w:pos="14656"/>
+        </w:tabs>
+        <w:rPr>
+          <w:rFonts w:ascii="Times New Roman" w:hAnsi="Times New Roman" w:cs="Times New Roman"/>
+          <w:color w:val="000000"/>
+          <w:sz w:val="21"/>
+          <w:szCs w:val="21"/>
+        </w:rPr>
+      </w:pPr>
+      <w:r>
+        <w:rPr>
+          <w:rFonts w:ascii="Times New Roman" w:hAnsi="Times New Roman" w:cs="Times New Roman"/>
+          <w:color w:val="000000"/>
+          <w:sz w:val="21"/>
+          <w:szCs w:val="21"/>
+        </w:rPr>
+        <w:t>3.)</w:t>
+      </w:r>
+      <w:r>
+        <w:rPr>
+          <w:rFonts w:ascii="Times New Roman" w:hAnsi="Times New Roman" w:cs="Times New Roman"/>
+          <w:color w:val="000000"/>
+          <w:sz w:val="21"/>
+          <w:szCs w:val="21"/>
+        </w:rPr>
+        <w:t xml:space="preserve"> </w:t>
+      </w:r>
+      <w:proofErr w:type="gramStart"/>
+      <w:r>
+        <w:rPr>
+          <w:rFonts w:ascii="Times New Roman" w:hAnsi="Times New Roman" w:cs="Times New Roman"/>
+          <w:color w:val="000000"/>
+          <w:sz w:val="21"/>
+          <w:szCs w:val="21"/>
+        </w:rPr>
+        <w:t>the</w:t>
+      </w:r>
+      <w:proofErr w:type="gramEnd"/>
+      <w:r>
+        <w:rPr>
+          <w:rFonts w:ascii="Times New Roman" w:hAnsi="Times New Roman" w:cs="Times New Roman"/>
+          <w:color w:val="000000"/>
+          <w:sz w:val="21"/>
+          <w:szCs w:val="21"/>
+        </w:rPr>
+        <w:t xml:space="preserve"> main contributions of the paper should be described more clearly in the introduction. The multimedia video shows abundant simulation and experiment results. </w:t>
+      </w:r>
+    </w:p>
+    <w:p>
+      <w:pPr>
+        <w:shd w:val="clear" w:color="auto" w:fill="FFFFFF"/>
+        <w:tabs>
+          <w:tab w:val="left" w:pos="916"/>
+          <w:tab w:val="left" w:pos="1832"/>
+          <w:tab w:val="left" w:pos="2748"/>
+          <w:tab w:val="left" w:pos="3664"/>
+          <w:tab w:val="left" w:pos="4580"/>
+          <w:tab w:val="left" w:pos="5496"/>
+          <w:tab w:val="left" w:pos="6412"/>
+          <w:tab w:val="left" w:pos="7328"/>
+          <w:tab w:val="left" w:pos="8244"/>
+          <w:tab w:val="left" w:pos="9160"/>
+          <w:tab w:val="left" w:pos="10076"/>
+          <w:tab w:val="left" w:pos="10992"/>
+          <w:tab w:val="left" w:pos="11908"/>
+          <w:tab w:val="left" w:pos="12824"/>
+          <w:tab w:val="left" w:pos="13740"/>
+          <w:tab w:val="left" w:pos="14656"/>
+        </w:tabs>
+        <w:rPr>
+          <w:rFonts w:ascii="Times New Roman" w:hAnsi="Times New Roman" w:cs="Times New Roman"/>
+          <w:color w:val="000000"/>
+          <w:sz w:val="21"/>
+          <w:szCs w:val="21"/>
+        </w:rPr>
+      </w:pPr>
+    </w:p>
+    <w:p>
+      <w:pPr>
+        <w:shd w:val="clear" w:color="auto" w:fill="FFFFFF"/>
+        <w:tabs>
+          <w:tab w:val="left" w:pos="916"/>
+          <w:tab w:val="left" w:pos="1832"/>
+          <w:tab w:val="left" w:pos="2748"/>
+          <w:tab w:val="left" w:pos="3664"/>
+          <w:tab w:val="left" w:pos="4580"/>
+          <w:tab w:val="left" w:pos="5496"/>
+          <w:tab w:val="left" w:pos="6412"/>
+          <w:tab w:val="left" w:pos="7328"/>
+          <w:tab w:val="left" w:pos="8244"/>
+          <w:tab w:val="left" w:pos="9160"/>
+          <w:tab w:val="left" w:pos="10076"/>
+          <w:tab w:val="left" w:pos="10992"/>
+          <w:tab w:val="left" w:pos="11908"/>
+          <w:tab w:val="left" w:pos="12824"/>
+          <w:tab w:val="left" w:pos="13740"/>
+          <w:tab w:val="left" w:pos="14656"/>
+        </w:tabs>
+        <w:rPr>
+          <w:rFonts w:ascii="Times New Roman" w:hAnsi="Times New Roman" w:cs="Times New Roman"/>
+          <w:b/>
+          <w:color w:val="000000"/>
+          <w:sz w:val="21"/>
+          <w:szCs w:val="21"/>
+        </w:rPr>
+      </w:pPr>
+      <w:r>
+        <w:rPr>
+          <w:rFonts w:ascii="Times New Roman" w:hAnsi="Times New Roman" w:cs="Times New Roman"/>
+          <w:b/>
+          <w:color w:val="000000"/>
+          <w:sz w:val="21"/>
+          <w:szCs w:val="21"/>
+        </w:rPr>
+        <w:t xml:space="preserve">TO better explain the </w:t>
+      </w:r>
+      <w:proofErr w:type="gramStart"/>
+      <w:r>
+        <w:rPr>
+          <w:rFonts w:ascii="Times New Roman" w:hAnsi="Times New Roman" w:cs="Times New Roman"/>
+          <w:b/>
+          <w:color w:val="000000"/>
+          <w:sz w:val="21"/>
+          <w:szCs w:val="21"/>
+        </w:rPr>
+        <w:t>contributions  we</w:t>
+      </w:r>
+      <w:proofErr w:type="gramEnd"/>
+      <w:r>
+        <w:rPr>
+          <w:rFonts w:ascii="Times New Roman" w:hAnsi="Times New Roman" w:cs="Times New Roman"/>
+          <w:b/>
+          <w:color w:val="000000"/>
+          <w:sz w:val="21"/>
+          <w:szCs w:val="21"/>
+        </w:rPr>
+        <w:t xml:space="preserve"> rewrote the introduction.</w:t>
+      </w:r>
+    </w:p>
+    <w:p>
+      <w:pPr>
+        <w:shd w:val="clear" w:color="auto" w:fill="FFFFFF"/>
+        <w:tabs>
+          <w:tab w:val="left" w:pos="916"/>
+          <w:tab w:val="left" w:pos="1832"/>
+          <w:tab w:val="left" w:pos="2748"/>
+          <w:tab w:val="left" w:pos="3664"/>
+          <w:tab w:val="left" w:pos="4580"/>
+          <w:tab w:val="left" w:pos="5496"/>
+          <w:tab w:val="left" w:pos="6412"/>
+          <w:tab w:val="left" w:pos="7328"/>
+          <w:tab w:val="left" w:pos="8244"/>
+          <w:tab w:val="left" w:pos="9160"/>
+          <w:tab w:val="left" w:pos="10076"/>
+          <w:tab w:val="left" w:pos="10992"/>
+          <w:tab w:val="left" w:pos="11908"/>
+          <w:tab w:val="left" w:pos="12824"/>
+          <w:tab w:val="left" w:pos="13740"/>
+          <w:tab w:val="left" w:pos="14656"/>
+        </w:tabs>
+        <w:rPr>
+          <w:rFonts w:ascii="Times New Roman" w:hAnsi="Times New Roman" w:cs="Times New Roman"/>
+          <w:color w:val="000000"/>
+          <w:sz w:val="21"/>
+          <w:szCs w:val="21"/>
+        </w:rPr>
+      </w:pPr>
+    </w:p>
+    <w:p>
+      <w:pPr>
+        <w:shd w:val="clear" w:color="auto" w:fill="FFFFFF"/>
+        <w:tabs>
+          <w:tab w:val="left" w:pos="916"/>
+          <w:tab w:val="left" w:pos="1832"/>
+          <w:tab w:val="left" w:pos="2748"/>
+          <w:tab w:val="left" w:pos="3664"/>
+          <w:tab w:val="left" w:pos="4580"/>
+          <w:tab w:val="left" w:pos="5496"/>
+          <w:tab w:val="left" w:pos="6412"/>
+          <w:tab w:val="left" w:pos="7328"/>
+          <w:tab w:val="left" w:pos="8244"/>
+          <w:tab w:val="left" w:pos="9160"/>
+          <w:tab w:val="left" w:pos="10076"/>
+          <w:tab w:val="left" w:pos="10992"/>
+          <w:tab w:val="left" w:pos="11908"/>
+          <w:tab w:val="left" w:pos="12824"/>
+          <w:tab w:val="left" w:pos="13740"/>
+          <w:tab w:val="left" w:pos="14656"/>
+        </w:tabs>
+        <w:rPr>
+          <w:rFonts w:ascii="Times New Roman" w:hAnsi="Times New Roman" w:cs="Times New Roman"/>
           <w:b/>
           <w:color w:val="000000"/>
           <w:sz w:val="21"/>
@@ -598,7 +1107,17 @@
           <w:sz w:val="21"/>
           <w:szCs w:val="21"/>
         </w:rPr>
-        <w:t>, it is not clear whether it will be uncontrollable when total moves increase.  Although as a type of shaping, it seems to me that adjusting the variances of the swarm is isolated with changing locations. The controlling in III</w:t>
+        <w:t xml:space="preserve">, it is not clear whether it will be uncontrollable when total moves increase.  Although as a type of shaping, it seems </w:t>
+      </w:r>
+      <w:r>
+        <w:rPr>
+          <w:rFonts w:ascii="Times New Roman" w:hAnsi="Times New Roman" w:cs="Times New Roman"/>
+          <w:color w:val="000000"/>
+          <w:sz w:val="21"/>
+          <w:szCs w:val="21"/>
+        </w:rPr>
+        <w:lastRenderedPageBreak/>
+        <w:t>to me that adjusting the variances of the swarm is isolated with changing locations. The controlling in III</w:t>
       </w:r>
       <w:proofErr w:type="gramStart"/>
       <w:r>
@@ -677,6 +1196,51 @@
         <w:shd w:val="clear" w:color="auto" w:fill="FFFFFF"/>
         <w:rPr>
           <w:rFonts w:ascii="Times New Roman" w:hAnsi="Times New Roman" w:cs="Times New Roman"/>
+          <w:b/>
+          <w:color w:val="008000"/>
+          <w:sz w:val="21"/>
+          <w:szCs w:val="21"/>
+        </w:rPr>
+      </w:pPr>
+      <w:r>
+        <w:rPr>
+          <w:rFonts w:ascii="Times New Roman" w:hAnsi="Times New Roman" w:cs="Times New Roman"/>
+          <w:b/>
+          <w:color w:val="008000"/>
+          <w:sz w:val="21"/>
+          <w:szCs w:val="21"/>
+        </w:rPr>
+        <w:t>You are correct</w:t>
+      </w:r>
+      <w:r>
+        <w:rPr>
+          <w:rFonts w:ascii="Times New Roman" w:hAnsi="Times New Roman" w:cs="Times New Roman"/>
+          <w:b/>
+          <w:color w:val="008000"/>
+          <w:sz w:val="21"/>
+          <w:szCs w:val="21"/>
+        </w:rPr>
+        <w:t>.  For clarity of explanation, we have replaced this with analytical results using boundary layer friction, and calculated the maximum correlation possible.  We then compare using frictional forces with the “Using boundaries for stable configurations” in Sec 3.</w:t>
+      </w:r>
+    </w:p>
+    <w:p>
+      <w:pPr>
+        <w:pStyle w:val="HTMLPreformatted"/>
+        <w:shd w:val="clear" w:color="auto" w:fill="FFFFFF"/>
+        <w:rPr>
+          <w:rFonts w:ascii="Times New Roman" w:hAnsi="Times New Roman" w:cs="Times New Roman"/>
+          <w:color w:val="008000"/>
+          <w:sz w:val="21"/>
+          <w:szCs w:val="21"/>
+        </w:rPr>
+      </w:pPr>
+    </w:p>
+    <w:p>
+      <w:pPr>
+        <w:pStyle w:val="HTMLPreformatted"/>
+        <w:shd w:val="clear" w:color="auto" w:fill="FFFFFF"/>
+        <w:rPr>
+          <w:rFonts w:ascii="Times New Roman" w:hAnsi="Times New Roman" w:cs="Times New Roman"/>
           <w:color w:val="FF0000"/>
           <w:sz w:val="21"/>
           <w:szCs w:val="21"/>
@@ -753,6 +1317,73 @@
           <w:sz w:val="21"/>
           <w:szCs w:val="21"/>
         </w:rPr>
+        <w:t xml:space="preserve">Thank you for catching this – we have </w:t>
+      </w:r>
+      <w:r>
+        <w:rPr>
+          <w:rFonts w:ascii="Times New Roman" w:hAnsi="Times New Roman" w:cs="Times New Roman"/>
+          <w:b/>
+          <w:color w:val="000000"/>
+          <w:sz w:val="21"/>
+          <w:szCs w:val="21"/>
+        </w:rPr>
+        <w:t xml:space="preserve">fixed </w:t>
+      </w:r>
+      <w:proofErr w:type="spellStart"/>
+      <w:r>
+        <w:rPr>
+          <w:rFonts w:ascii="Times New Roman" w:hAnsi="Times New Roman" w:cs="Times New Roman"/>
+          <w:b/>
+          <w:color w:val="000000"/>
+          <w:sz w:val="21"/>
+          <w:szCs w:val="21"/>
+        </w:rPr>
+        <w:t>Eqn</w:t>
+      </w:r>
+      <w:proofErr w:type="spellEnd"/>
+      <w:r>
+        <w:rPr>
+          <w:rFonts w:ascii="Times New Roman" w:hAnsi="Times New Roman" w:cs="Times New Roman"/>
+          <w:b/>
+          <w:color w:val="000000"/>
+          <w:sz w:val="21"/>
+          <w:szCs w:val="21"/>
+        </w:rPr>
+        <w:t xml:space="preserve"> 4.</w:t>
+      </w:r>
+    </w:p>
+    <w:p>
+      <w:pPr>
+        <w:pStyle w:val="HTMLPreformatted"/>
+        <w:shd w:val="clear" w:color="auto" w:fill="FFFFFF"/>
+        <w:rPr>
+          <w:rFonts w:ascii="Times New Roman" w:hAnsi="Times New Roman" w:cs="Times New Roman"/>
+          <w:color w:val="000000"/>
+          <w:sz w:val="21"/>
+          <w:szCs w:val="21"/>
+        </w:rPr>
+      </w:pPr>
+    </w:p>
+    <w:p>
+      <w:pPr>
+        <w:pStyle w:val="HTMLPreformatted"/>
+        <w:shd w:val="clear" w:color="auto" w:fill="FFFFFF"/>
+        <w:rPr>
+          <w:rFonts w:ascii="Times New Roman" w:hAnsi="Times New Roman" w:cs="Times New Roman"/>
+          <w:b/>
+          <w:color w:val="000000"/>
+          <w:sz w:val="21"/>
+          <w:szCs w:val="21"/>
+        </w:rPr>
+      </w:pPr>
+      <w:r>
+        <w:rPr>
+          <w:rFonts w:ascii="Times New Roman" w:hAnsi="Times New Roman" w:cs="Times New Roman"/>
+          <w:b/>
+          <w:color w:val="000000"/>
+          <w:sz w:val="21"/>
+          <w:szCs w:val="21"/>
+        </w:rPr>
         <w:t>Review 4:</w:t>
       </w:r>
       <w:r>
@@ -763,7 +1394,7 @@
           <w:sz w:val="21"/>
           <w:szCs w:val="21"/>
         </w:rPr>
-        <w:t xml:space="preserve"> (When you review a paper, do not recommend accept/reject in the review)</w:t>
+        <w:t xml:space="preserve"> </w:t>
       </w:r>
     </w:p>
     <w:p>
@@ -823,6 +1454,85 @@
         <w:shd w:val="clear" w:color="auto" w:fill="FFFFFF"/>
         <w:rPr>
           <w:rFonts w:ascii="Times New Roman" w:hAnsi="Times New Roman" w:cs="Times New Roman"/>
+          <w:color w:val="000000"/>
+          <w:sz w:val="21"/>
+          <w:szCs w:val="21"/>
+        </w:rPr>
+      </w:pPr>
+      <w:r>
+        <w:rPr>
+          <w:rFonts w:ascii="Times New Roman" w:hAnsi="Times New Roman" w:cs="Times New Roman"/>
+          <w:color w:val="000000"/>
+          <w:sz w:val="21"/>
+          <w:szCs w:val="21"/>
+        </w:rPr>
+        <w:t>1</w:t>
+      </w:r>
+      <w:r>
+        <w:rPr>
+          <w:rFonts w:ascii="Times New Roman" w:hAnsi="Times New Roman" w:cs="Times New Roman"/>
+          <w:color w:val="008000"/>
+          <w:sz w:val="21"/>
+          <w:szCs w:val="21"/>
+        </w:rPr>
+        <w:t xml:space="preserve">)* Symbols </w:t>
+      </w:r>
+      <w:proofErr w:type="spellStart"/>
+      <w:r>
+        <w:rPr>
+          <w:rFonts w:ascii="Times New Roman" w:hAnsi="Times New Roman" w:cs="Times New Roman"/>
+          <w:color w:val="008000"/>
+          <w:sz w:val="21"/>
+          <w:szCs w:val="21"/>
+        </w:rPr>
+        <w:t>x</w:t>
+      </w:r>
+      <w:proofErr w:type="gramStart"/>
+      <w:r>
+        <w:rPr>
+          <w:rFonts w:ascii="Times New Roman" w:hAnsi="Times New Roman" w:cs="Times New Roman"/>
+          <w:color w:val="008000"/>
+          <w:sz w:val="21"/>
+          <w:szCs w:val="21"/>
+        </w:rPr>
+        <w:t>,y,u</w:t>
+      </w:r>
+      <w:proofErr w:type="gramEnd"/>
+      <w:r>
+        <w:rPr>
+          <w:rFonts w:ascii="Times New Roman" w:hAnsi="Times New Roman" w:cs="Times New Roman"/>
+          <w:color w:val="008000"/>
+          <w:sz w:val="21"/>
+          <w:szCs w:val="21"/>
+        </w:rPr>
+        <w:t>_x,u_y</w:t>
+      </w:r>
+      <w:proofErr w:type="spellEnd"/>
+      <w:r>
+        <w:rPr>
+          <w:rFonts w:ascii="Times New Roman" w:hAnsi="Times New Roman" w:cs="Times New Roman"/>
+          <w:color w:val="008000"/>
+          <w:sz w:val="21"/>
+          <w:szCs w:val="21"/>
+        </w:rPr>
+        <w:t xml:space="preserve"> in Equation (1) are not introduced at all.</w:t>
+      </w:r>
+      <w:r>
+        <w:rPr>
+          <w:rFonts w:ascii="Times New Roman" w:hAnsi="Times New Roman" w:cs="Times New Roman"/>
+          <w:color w:val="000000"/>
+          <w:sz w:val="21"/>
+          <w:szCs w:val="21"/>
+        </w:rPr>
+        <w:t xml:space="preserve"> </w:t>
+      </w:r>
+    </w:p>
+    <w:p>
+      <w:pPr>
+        <w:pStyle w:val="HTMLPreformatted"/>
+        <w:shd w:val="clear" w:color="auto" w:fill="FFFFFF"/>
+        <w:rPr>
+          <w:rFonts w:ascii="Times New Roman" w:hAnsi="Times New Roman" w:cs="Times New Roman"/>
           <w:color w:val="FF0000"/>
           <w:sz w:val="21"/>
           <w:szCs w:val="21"/>
@@ -831,73 +1541,6 @@
       <w:r>
         <w:rPr>
           <w:rFonts w:ascii="Times New Roman" w:hAnsi="Times New Roman" w:cs="Times New Roman"/>
-          <w:color w:val="000000"/>
-          <w:sz w:val="21"/>
-          <w:szCs w:val="21"/>
-        </w:rPr>
-        <w:t>1</w:t>
-      </w:r>
-      <w:r>
-        <w:rPr>
-          <w:rFonts w:ascii="Times New Roman" w:hAnsi="Times New Roman" w:cs="Times New Roman"/>
-          <w:color w:val="008000"/>
-          <w:sz w:val="21"/>
-          <w:szCs w:val="21"/>
-        </w:rPr>
-        <w:t xml:space="preserve">)* Symbols </w:t>
-      </w:r>
-      <w:proofErr w:type="spellStart"/>
-      <w:r>
-        <w:rPr>
-          <w:rFonts w:ascii="Times New Roman" w:hAnsi="Times New Roman" w:cs="Times New Roman"/>
-          <w:color w:val="008000"/>
-          <w:sz w:val="21"/>
-          <w:szCs w:val="21"/>
-        </w:rPr>
-        <w:t>x</w:t>
-      </w:r>
-      <w:proofErr w:type="gramStart"/>
-      <w:r>
-        <w:rPr>
-          <w:rFonts w:ascii="Times New Roman" w:hAnsi="Times New Roman" w:cs="Times New Roman"/>
-          <w:color w:val="008000"/>
-          <w:sz w:val="21"/>
-          <w:szCs w:val="21"/>
-        </w:rPr>
-        <w:t>,y,u</w:t>
-      </w:r>
-      <w:proofErr w:type="gramEnd"/>
-      <w:r>
-        <w:rPr>
-          <w:rFonts w:ascii="Times New Roman" w:hAnsi="Times New Roman" w:cs="Times New Roman"/>
-          <w:color w:val="008000"/>
-          <w:sz w:val="21"/>
-          <w:szCs w:val="21"/>
-        </w:rPr>
-        <w:t>_x,u_y</w:t>
-      </w:r>
-      <w:proofErr w:type="spellEnd"/>
-      <w:r>
-        <w:rPr>
-          <w:rFonts w:ascii="Times New Roman" w:hAnsi="Times New Roman" w:cs="Times New Roman"/>
-          <w:color w:val="008000"/>
-          <w:sz w:val="21"/>
-          <w:szCs w:val="21"/>
-        </w:rPr>
-        <w:t xml:space="preserve"> in Equation (1) are not introduced at all.</w:t>
-      </w:r>
-      <w:r>
-        <w:rPr>
-          <w:rFonts w:ascii="Times New Roman" w:hAnsi="Times New Roman" w:cs="Times New Roman"/>
-          <w:color w:val="000000"/>
-          <w:sz w:val="21"/>
-          <w:szCs w:val="21"/>
-        </w:rPr>
-        <w:t xml:space="preserve"> </w:t>
-      </w:r>
-      <w:r>
-        <w:rPr>
-          <w:rFonts w:ascii="Times New Roman" w:hAnsi="Times New Roman" w:cs="Times New Roman"/>
           <w:color w:val="3366FF"/>
           <w:sz w:val="21"/>
           <w:szCs w:val="21"/>
@@ -941,7 +1584,6 @@
           <w:sz w:val="21"/>
           <w:szCs w:val="21"/>
         </w:rPr>
-        <w:lastRenderedPageBreak/>
         <w:t xml:space="preserve">2) </w:t>
       </w:r>
       <w:r>
@@ -992,107 +1634,135 @@
         </w:rPr>
         <w:t xml:space="preserve">3) * The Introduction section does not well explain the problem the authors are dealing with and does not even review any relevant existing work from which we can guess the main ideas of the manuscript. </w:t>
       </w:r>
-      <w:r>
-        <w:rPr>
-          <w:rFonts w:ascii="Times New Roman" w:hAnsi="Times New Roman" w:cs="Times New Roman"/>
-          <w:color w:val="3366FF"/>
-          <w:sz w:val="21"/>
-          <w:szCs w:val="21"/>
-        </w:rPr>
-        <w:t>Shiva: SEREIOUSLY?</w:t>
-      </w:r>
-      <w:r>
-        <w:rPr>
-          <w:rFonts w:ascii="Times New Roman" w:hAnsi="Times New Roman" w:cs="Times New Roman"/>
-          <w:color w:val="000000"/>
-          <w:sz w:val="21"/>
-          <w:szCs w:val="21"/>
-        </w:rPr>
-        <w:t xml:space="preserve"> </w:t>
-      </w:r>
-      <w:r>
-        <w:rPr>
-          <w:rFonts w:ascii="Times New Roman" w:hAnsi="Times New Roman" w:cs="Times New Roman"/>
-          <w:color w:val="3366FF"/>
-          <w:sz w:val="21"/>
-          <w:szCs w:val="21"/>
-        </w:rPr>
-        <w:t>OK! I will add some more explanation; maybe we have to add the related work here?</w:t>
-      </w:r>
-    </w:p>
-    <w:p>
-      <w:pPr>
-        <w:pStyle w:val="HTMLPreformatted"/>
-        <w:shd w:val="clear" w:color="auto" w:fill="FFFFFF"/>
-        <w:rPr>
-          <w:rFonts w:ascii="Times New Roman" w:hAnsi="Times New Roman" w:cs="Times New Roman"/>
-          <w:color w:val="000000"/>
-          <w:sz w:val="21"/>
-          <w:szCs w:val="21"/>
-        </w:rPr>
-      </w:pPr>
-      <w:r>
-        <w:rPr>
-          <w:rFonts w:ascii="Times New Roman" w:hAnsi="Times New Roman" w:cs="Times New Roman"/>
-          <w:color w:val="000000"/>
-          <w:sz w:val="21"/>
-          <w:szCs w:val="21"/>
-        </w:rPr>
-        <w:t xml:space="preserve">4) </w:t>
-      </w:r>
-      <w:r>
-        <w:rPr>
-          <w:rFonts w:ascii="Times New Roman" w:hAnsi="Times New Roman" w:cs="Times New Roman"/>
-          <w:color w:val="008000"/>
-          <w:sz w:val="21"/>
-          <w:szCs w:val="21"/>
-        </w:rPr>
-        <w:t>* In Pg. 1, Sect. II.A, line 4-6: The mean, covariance and correlation of a swarm in the x and y components are used here. Since x and y are not introduced when Equation (1) is introduced, it is unclear what they are. Are x and y probabilities of something?</w:t>
-      </w:r>
-      <w:r>
-        <w:rPr>
-          <w:rFonts w:ascii="Times New Roman" w:hAnsi="Times New Roman" w:cs="Times New Roman"/>
-          <w:color w:val="000000"/>
-          <w:sz w:val="21"/>
-          <w:szCs w:val="21"/>
-        </w:rPr>
-        <w:t xml:space="preserve">  </w:t>
-      </w:r>
-      <w:r>
-        <w:rPr>
-          <w:rFonts w:ascii="Times New Roman" w:hAnsi="Times New Roman" w:cs="Times New Roman"/>
-          <w:color w:val="3366FF"/>
-          <w:sz w:val="21"/>
-          <w:szCs w:val="21"/>
-        </w:rPr>
-        <w:t>Shiva: I have added that x and y are positions, so it should be resolved.</w:t>
-      </w:r>
-    </w:p>
-    <w:p>
-      <w:pPr>
-        <w:pStyle w:val="HTMLPreformatted"/>
-        <w:shd w:val="clear" w:color="auto" w:fill="FFFFFF"/>
-        <w:rPr>
-          <w:rFonts w:ascii="Times New Roman" w:hAnsi="Times New Roman" w:cs="Times New Roman"/>
-          <w:color w:val="000000"/>
-          <w:sz w:val="21"/>
-          <w:szCs w:val="21"/>
-        </w:rPr>
-      </w:pPr>
-      <w:r>
-        <w:rPr>
-          <w:rFonts w:ascii="Times New Roman" w:hAnsi="Times New Roman" w:cs="Times New Roman"/>
-          <w:color w:val="008000"/>
-          <w:sz w:val="21"/>
-          <w:szCs w:val="21"/>
-        </w:rPr>
-        <w:t xml:space="preserve">5)* In </w:t>
-      </w:r>
+    </w:p>
+    <w:p>
+      <w:pPr>
+        <w:pStyle w:val="HTMLPreformatted"/>
+        <w:shd w:val="clear" w:color="auto" w:fill="FFFFFF"/>
+        <w:rPr>
+          <w:rFonts w:ascii="Times New Roman" w:hAnsi="Times New Roman" w:cs="Times New Roman"/>
+          <w:color w:val="000000"/>
+          <w:sz w:val="21"/>
+          <w:szCs w:val="21"/>
+        </w:rPr>
+      </w:pPr>
       <w:proofErr w:type="spellStart"/>
       <w:proofErr w:type="gramStart"/>
       <w:r>
         <w:rPr>
           <w:rFonts w:ascii="Times New Roman" w:hAnsi="Times New Roman" w:cs="Times New Roman"/>
+          <w:color w:val="3366FF"/>
+          <w:sz w:val="21"/>
+          <w:szCs w:val="21"/>
+        </w:rPr>
+        <w:t>Thankyou</w:t>
+      </w:r>
+      <w:proofErr w:type="spellEnd"/>
+      <w:r>
+        <w:rPr>
+          <w:rFonts w:ascii="Times New Roman" w:hAnsi="Times New Roman" w:cs="Times New Roman"/>
+          <w:color w:val="3366FF"/>
+          <w:sz w:val="21"/>
+          <w:szCs w:val="21"/>
+        </w:rPr>
+        <w:t xml:space="preserve"> !</w:t>
+      </w:r>
+      <w:proofErr w:type="gramEnd"/>
+      <w:r>
+        <w:rPr>
+          <w:rFonts w:ascii="Times New Roman" w:hAnsi="Times New Roman" w:cs="Times New Roman"/>
+          <w:color w:val="3366FF"/>
+          <w:sz w:val="21"/>
+          <w:szCs w:val="21"/>
+        </w:rPr>
+        <w:t xml:space="preserve">  We rewrote the introduction and moved the related work from the end to Section II.</w:t>
+      </w:r>
+    </w:p>
+    <w:p>
+      <w:pPr>
+        <w:pStyle w:val="HTMLPreformatted"/>
+        <w:shd w:val="clear" w:color="auto" w:fill="FFFFFF"/>
+        <w:rPr>
+          <w:rFonts w:ascii="Times New Roman" w:hAnsi="Times New Roman" w:cs="Times New Roman"/>
+          <w:color w:val="000000"/>
+          <w:sz w:val="21"/>
+          <w:szCs w:val="21"/>
+        </w:rPr>
+      </w:pPr>
+      <w:r>
+        <w:rPr>
+          <w:rFonts w:ascii="Times New Roman" w:hAnsi="Times New Roman" w:cs="Times New Roman"/>
+          <w:color w:val="000000"/>
+          <w:sz w:val="21"/>
+          <w:szCs w:val="21"/>
+        </w:rPr>
+        <w:t xml:space="preserve">4) </w:t>
+      </w:r>
+      <w:r>
+        <w:rPr>
+          <w:rFonts w:ascii="Times New Roman" w:hAnsi="Times New Roman" w:cs="Times New Roman"/>
+          <w:color w:val="008000"/>
+          <w:sz w:val="21"/>
+          <w:szCs w:val="21"/>
+        </w:rPr>
+        <w:t>* In Pg. 1, Sect. II.A, line 4-6: The mean, covariance and correlation of a swarm in the x and y components are used here. Since x and y are not introduced when Equation (1) is introduced, it is unclear what they are. Are x and y probabilities of something?</w:t>
+      </w:r>
+      <w:r>
+        <w:rPr>
+          <w:rFonts w:ascii="Times New Roman" w:hAnsi="Times New Roman" w:cs="Times New Roman"/>
+          <w:color w:val="000000"/>
+          <w:sz w:val="21"/>
+          <w:szCs w:val="21"/>
+        </w:rPr>
+        <w:t xml:space="preserve">  </w:t>
+      </w:r>
+    </w:p>
+    <w:p>
+      <w:pPr>
+        <w:pStyle w:val="HTMLPreformatted"/>
+        <w:shd w:val="clear" w:color="auto" w:fill="FFFFFF"/>
+        <w:rPr>
+          <w:rFonts w:ascii="Times New Roman" w:hAnsi="Times New Roman" w:cs="Times New Roman"/>
+          <w:color w:val="000000"/>
+          <w:sz w:val="21"/>
+          <w:szCs w:val="21"/>
+        </w:rPr>
+      </w:pPr>
+      <w:r>
+        <w:rPr>
+          <w:rFonts w:ascii="Times New Roman" w:hAnsi="Times New Roman" w:cs="Times New Roman"/>
+          <w:color w:val="3366FF"/>
+          <w:sz w:val="21"/>
+          <w:szCs w:val="21"/>
+        </w:rPr>
+        <w:t>Shiva: I have added that x and y are positions, so it should be resolved.</w:t>
+      </w:r>
+    </w:p>
+    <w:p>
+      <w:pPr>
+        <w:pStyle w:val="HTMLPreformatted"/>
+        <w:shd w:val="clear" w:color="auto" w:fill="FFFFFF"/>
+        <w:rPr>
+          <w:rFonts w:ascii="Times New Roman" w:hAnsi="Times New Roman" w:cs="Times New Roman"/>
+          <w:color w:val="000000"/>
+          <w:sz w:val="21"/>
+          <w:szCs w:val="21"/>
+        </w:rPr>
+      </w:pPr>
+      <w:r>
+        <w:rPr>
+          <w:rFonts w:ascii="Times New Roman" w:hAnsi="Times New Roman" w:cs="Times New Roman"/>
+          <w:color w:val="008000"/>
+          <w:sz w:val="21"/>
+          <w:szCs w:val="21"/>
+        </w:rPr>
+        <w:t xml:space="preserve">5)* In </w:t>
+      </w:r>
+      <w:proofErr w:type="spellStart"/>
+      <w:proofErr w:type="gramStart"/>
+      <w:r>
+        <w:rPr>
+          <w:rFonts w:ascii="Times New Roman" w:hAnsi="Times New Roman" w:cs="Times New Roman"/>
           <w:color w:val="008000"/>
           <w:sz w:val="21"/>
           <w:szCs w:val="21"/>
@@ -1139,6 +1809,27 @@
         </w:rPr>
         <w:t xml:space="preserve"> </w:t>
       </w:r>
+    </w:p>
+    <w:p>
+      <w:pPr>
+        <w:pStyle w:val="HTMLPreformatted"/>
+        <w:shd w:val="clear" w:color="auto" w:fill="FFFFFF"/>
+        <w:rPr>
+          <w:rFonts w:ascii="Times New Roman" w:hAnsi="Times New Roman" w:cs="Times New Roman"/>
+          <w:color w:val="000000"/>
+          <w:sz w:val="21"/>
+          <w:szCs w:val="21"/>
+        </w:rPr>
+      </w:pPr>
+      <w:r>
+        <w:rPr>
+          <w:rFonts w:ascii="Times New Roman" w:hAnsi="Times New Roman" w:cs="Times New Roman"/>
+          <w:color w:val="000000"/>
+          <w:sz w:val="21"/>
+          <w:szCs w:val="21"/>
+        </w:rPr>
+        <w:t xml:space="preserve">Excellent catch -- </w:t>
+      </w:r>
       <w:r>
         <w:rPr>
           <w:rFonts w:ascii="Times New Roman" w:hAnsi="Times New Roman" w:cs="Times New Roman"/>
@@ -1218,6 +1909,18 @@
         </w:rPr>
         <w:t xml:space="preserve"> </w:t>
       </w:r>
+    </w:p>
+    <w:p>
+      <w:pPr>
+        <w:pStyle w:val="HTMLPreformatted"/>
+        <w:shd w:val="clear" w:color="auto" w:fill="FFFFFF"/>
+        <w:rPr>
+          <w:rFonts w:ascii="Times New Roman" w:hAnsi="Times New Roman" w:cs="Times New Roman"/>
+          <w:color w:val="000000"/>
+          <w:sz w:val="21"/>
+          <w:szCs w:val="21"/>
+        </w:rPr>
+      </w:pPr>
       <w:r>
         <w:rPr>
           <w:rFonts w:ascii="Times New Roman" w:hAnsi="Times New Roman" w:cs="Times New Roman"/>
@@ -1290,17 +1993,7 @@
           <w:sz w:val="21"/>
           <w:szCs w:val="21"/>
         </w:rPr>
-        <w:t xml:space="preserve">  (probably a grumpy, but a careful reader, </w:t>
-      </w:r>
-      <w:r>
-        <w:rPr>
-          <w:rFonts w:ascii="Times New Roman" w:hAnsi="Times New Roman" w:cs="Times New Roman"/>
-          <w:b/>
-          <w:color w:val="000000"/>
-          <w:sz w:val="21"/>
-          <w:szCs w:val="21"/>
-        </w:rPr>
-        <w:t>PhD student)</w:t>
+        <w:t xml:space="preserve">  </w:t>
       </w:r>
     </w:p>
     <w:p>
@@ -1342,7 +2035,7 @@
         <w:shd w:val="clear" w:color="auto" w:fill="FFFFFF"/>
         <w:rPr>
           <w:rFonts w:ascii="Times New Roman" w:hAnsi="Times New Roman" w:cs="Times New Roman"/>
-          <w:color w:val="3366FF"/>
+          <w:color w:val="000000"/>
           <w:sz w:val="21"/>
           <w:szCs w:val="21"/>
         </w:rPr>
@@ -1392,7 +2085,17 @@
           <w:sz w:val="21"/>
           <w:szCs w:val="21"/>
         </w:rPr>
-        <w:t>First of all, motivation of this research is weaken</w:t>
+        <w:t xml:space="preserve">First of all, motivation of this research is </w:t>
+      </w:r>
+      <w:r>
+        <w:rPr>
+          <w:rFonts w:ascii="Times New Roman" w:hAnsi="Times New Roman" w:cs="Times New Roman"/>
+          <w:color w:val="000000"/>
+          <w:sz w:val="21"/>
+          <w:szCs w:val="21"/>
+        </w:rPr>
+        <w:lastRenderedPageBreak/>
+        <w:t>weaken</w:t>
       </w:r>
       <w:r>
         <w:rPr>
@@ -1410,17 +2113,32 @@
           <w:sz w:val="21"/>
           <w:szCs w:val="21"/>
         </w:rPr>
-        <w:t xml:space="preserve"> due to the type of global inputs. Motivated by small size robots lack of on-board computation, this work uses identical control input to all the robots. </w:t>
-      </w:r>
-      <w:r>
-        <w:rPr>
-          <w:rFonts w:ascii="Times New Roman" w:hAnsi="Times New Roman" w:cs="Times New Roman"/>
-          <w:color w:val="3366FF"/>
-          <w:sz w:val="21"/>
-          <w:szCs w:val="21"/>
-        </w:rPr>
-        <w:t>Shiva:</w:t>
-      </w:r>
+        <w:t xml:space="preserve"> due to the type of global inputs. Motivated by small size robots lack of on-board computation, this work uses identical control input to all the robots.</w:t>
+      </w:r>
+    </w:p>
+    <w:p>
+      <w:pPr>
+        <w:pStyle w:val="HTMLPreformatted"/>
+        <w:shd w:val="clear" w:color="auto" w:fill="FFFFFF"/>
+        <w:rPr>
+          <w:rFonts w:ascii="Times New Roman" w:hAnsi="Times New Roman" w:cs="Times New Roman"/>
+          <w:color w:val="000000"/>
+          <w:sz w:val="21"/>
+          <w:szCs w:val="21"/>
+        </w:rPr>
+      </w:pPr>
+    </w:p>
+    <w:p>
+      <w:pPr>
+        <w:pStyle w:val="HTMLPreformatted"/>
+        <w:shd w:val="clear" w:color="auto" w:fill="FFFFFF"/>
+        <w:rPr>
+          <w:rFonts w:ascii="Times New Roman" w:hAnsi="Times New Roman" w:cs="Times New Roman"/>
+          <w:color w:val="3366FF"/>
+          <w:sz w:val="21"/>
+          <w:szCs w:val="21"/>
+        </w:rPr>
+      </w:pPr>
       <w:r>
         <w:rPr>
           <w:rFonts w:ascii="Times New Roman" w:hAnsi="Times New Roman" w:cs="Times New Roman"/>
@@ -1437,7 +2155,7 @@
           <w:sz w:val="21"/>
           <w:szCs w:val="21"/>
         </w:rPr>
-        <w:t>What? I guess we were not clear about our control input. Light just shows the direction, how do we have velocity controlled? I guess this misunderstanding has occurred because Eq. 1. Where we introduce velocity as our control input. Adding this may help: We used light to control the direction of the robots, and all the robots have almost a constant velocity to go toward the lights. We do not control the velocity.</w:t>
+        <w:t>Rewrote the introduction.</w:t>
       </w:r>
     </w:p>
     <w:p>
@@ -1763,7 +2481,7 @@
         <w:shd w:val="clear" w:color="auto" w:fill="FFFFFF"/>
         <w:rPr>
           <w:rFonts w:ascii="Times New Roman" w:hAnsi="Times New Roman" w:cs="Times New Roman"/>
-          <w:color w:val="3366FF"/>
+          <w:color w:val="000000"/>
           <w:sz w:val="21"/>
           <w:szCs w:val="21"/>
         </w:rPr>
@@ -1813,6 +2531,39 @@
         </w:rPr>
         <w:t xml:space="preserve">. For example, the reference [1] of previous work [2] in the paper needs the voltage of an actuator to drive a micro robot. The voltage command cannot be generated from velocity command without on-board computation. Using acceleration command is fit for your research. </w:t>
       </w:r>
+    </w:p>
+    <w:p>
+      <w:pPr>
+        <w:pStyle w:val="HTMLPreformatted"/>
+        <w:shd w:val="clear" w:color="auto" w:fill="FFFFFF"/>
+        <w:rPr>
+          <w:rFonts w:ascii="Times New Roman" w:hAnsi="Times New Roman" w:cs="Times New Roman"/>
+          <w:color w:val="000000"/>
+          <w:sz w:val="21"/>
+          <w:szCs w:val="21"/>
+        </w:rPr>
+      </w:pPr>
+    </w:p>
+    <w:p>
+      <w:pPr>
+        <w:pStyle w:val="HTMLPreformatted"/>
+        <w:shd w:val="clear" w:color="auto" w:fill="FFFFFF"/>
+        <w:rPr>
+          <w:rFonts w:ascii="Times New Roman" w:hAnsi="Times New Roman" w:cs="Times New Roman"/>
+          <w:color w:val="3366FF"/>
+          <w:sz w:val="21"/>
+          <w:szCs w:val="21"/>
+        </w:rPr>
+      </w:pPr>
+      <w:r>
+        <w:rPr>
+          <w:rFonts w:ascii="Times New Roman" w:hAnsi="Times New Roman" w:cs="Times New Roman"/>
+          <w:color w:val="000000"/>
+          <w:sz w:val="21"/>
+          <w:szCs w:val="21"/>
+        </w:rPr>
+        <w:t xml:space="preserve">The original paper was unclear. The introduction has been rewritten to address this misunderstanding. </w:t>
+      </w:r>
       <w:r>
         <w:rPr>
           <w:rFonts w:ascii="Times New Roman" w:hAnsi="Times New Roman" w:cs="Times New Roman"/>
@@ -1870,7 +2621,84 @@
           <w:sz w:val="21"/>
           <w:szCs w:val="21"/>
         </w:rPr>
-        <w:t xml:space="preserve">The proposed open-loop algorithm called Algorithm 2 has critical error.  Since there is no restriction on choosing initial and ending position of robots, consider two robots in the 2-D plane; the first robot is located at (3,4), and the second robot is located at (2,4). Assume the ending position of the first robot is (5,4), the ending position of the second robot is (7,4), and the wall length is 7. At the line 8 in the algorithm, the first robot would be at (7,4), and the second robot at (6,4). And then algorithm keeps changing the y-axis position with epsilon value because of line 15, but x-axis positions of the robots are fixed. The algorithm has infinite loop with remaining that the x-axis positions of two robots </w:t>
+        <w:t>The proposed open-loop algorithm called Algorithm 2 has critical error.  Since there is no restriction on choosing initial and ending position of robots, consider two robots in the 2-D plane; the first robot is located at (3,4), and the second robot is located at (2,4). Assume the ending position of the first robot is (5,4), the ending position of the second robot is (7,4), and the wall length is 7. At the line 8 in the algorithm, the first robot would be at (7,4), and the second robot at (6,4). And then algorithm keeps changing the y-axis position with epsilon value because of line 15, but x-axis positions of the robots are fixed. The algorithm has infinite loop with remaining that the x-axis positions of two robots never change because there is no stopping criteria. This shows that the algorithm does not work for all the potential cases.</w:t>
+      </w:r>
+      <w:r>
+        <w:rPr>
+          <w:rFonts w:ascii="Times New Roman" w:hAnsi="Times New Roman" w:cs="Times New Roman"/>
+          <w:color w:val="000000"/>
+          <w:sz w:val="21"/>
+          <w:szCs w:val="21"/>
+        </w:rPr>
+        <w:t xml:space="preserve"> </w:t>
+      </w:r>
+    </w:p>
+    <w:p>
+      <w:pPr>
+        <w:pStyle w:val="HTMLPreformatted"/>
+        <w:shd w:val="clear" w:color="auto" w:fill="FFFFFF"/>
+        <w:rPr>
+          <w:rFonts w:ascii="Times New Roman" w:hAnsi="Times New Roman" w:cs="Times New Roman"/>
+          <w:color w:val="000000"/>
+          <w:sz w:val="21"/>
+          <w:szCs w:val="21"/>
+        </w:rPr>
+      </w:pPr>
+    </w:p>
+    <w:p>
+      <w:pPr>
+        <w:pStyle w:val="HTMLPreformatted"/>
+        <w:shd w:val="clear" w:color="auto" w:fill="FFFFFF"/>
+        <w:rPr>
+          <w:rFonts w:ascii="Times New Roman" w:hAnsi="Times New Roman" w:cs="Times New Roman"/>
+          <w:b/>
+          <w:color w:val="000000"/>
+          <w:sz w:val="21"/>
+          <w:szCs w:val="21"/>
+        </w:rPr>
+      </w:pPr>
+      <w:r>
+        <w:rPr>
+          <w:rFonts w:ascii="Times New Roman" w:hAnsi="Times New Roman" w:cs="Times New Roman"/>
+          <w:b/>
+          <w:color w:val="000000"/>
+          <w:sz w:val="21"/>
+          <w:szCs w:val="21"/>
+        </w:rPr>
+        <w:t>Thank you for this catch!  Rewriting this algorithm was challenging by the many corner cases, but your catch led to a more beautiful and concise algorithm.</w:t>
+      </w:r>
+    </w:p>
+    <w:p>
+      <w:pPr>
+        <w:pStyle w:val="HTMLPreformatted"/>
+        <w:shd w:val="clear" w:color="auto" w:fill="FFFFFF"/>
+        <w:rPr>
+          <w:rFonts w:ascii="Times New Roman" w:hAnsi="Times New Roman" w:cs="Times New Roman"/>
+          <w:color w:val="3366FF"/>
+          <w:sz w:val="21"/>
+          <w:szCs w:val="21"/>
+        </w:rPr>
+      </w:pPr>
+    </w:p>
+    <w:p>
+      <w:pPr>
+        <w:pStyle w:val="HTMLPreformatted"/>
+        <w:shd w:val="clear" w:color="auto" w:fill="FFFFFF"/>
+        <w:rPr>
+          <w:rFonts w:ascii="Times New Roman" w:hAnsi="Times New Roman" w:cs="Times New Roman"/>
+          <w:color w:val="000000"/>
+          <w:sz w:val="21"/>
+          <w:szCs w:val="21"/>
+        </w:rPr>
+      </w:pPr>
+      <w:r>
+        <w:rPr>
+          <w:rFonts w:ascii="Times New Roman" w:hAnsi="Times New Roman" w:cs="Times New Roman"/>
+          <w:color w:val="000000"/>
+          <w:sz w:val="21"/>
+          <w:szCs w:val="21"/>
+        </w:rPr>
+        <w:t xml:space="preserve">For closed-loop algorithm, global inputs keep generated until covariance and variance of the swarm reach desired certain values. </w:t>
       </w:r>
       <w:r>
         <w:rPr>
@@ -1879,183 +2707,353 @@
           <w:sz w:val="21"/>
           <w:szCs w:val="21"/>
         </w:rPr>
+        <w:t>However, the algorithm does not control the mean position of the swarm.</w:t>
+      </w:r>
+      <w:r>
+        <w:rPr>
+          <w:rFonts w:ascii="Times New Roman" w:hAnsi="Times New Roman" w:cs="Times New Roman"/>
+          <w:color w:val="000000"/>
+          <w:sz w:val="21"/>
+          <w:szCs w:val="21"/>
+        </w:rPr>
+        <w:t xml:space="preserve"> </w:t>
+      </w:r>
+    </w:p>
+    <w:p>
+      <w:pPr>
+        <w:pStyle w:val="HTMLPreformatted"/>
+        <w:shd w:val="clear" w:color="auto" w:fill="FFFFFF"/>
+        <w:rPr>
+          <w:rFonts w:ascii="Times New Roman" w:hAnsi="Times New Roman" w:cs="Times New Roman"/>
+          <w:color w:val="000000"/>
+          <w:sz w:val="21"/>
+          <w:szCs w:val="21"/>
+        </w:rPr>
+      </w:pPr>
+    </w:p>
+    <w:p>
+      <w:pPr>
+        <w:shd w:val="clear" w:color="auto" w:fill="FFFFFF"/>
+        <w:tabs>
+          <w:tab w:val="left" w:pos="916"/>
+          <w:tab w:val="left" w:pos="1832"/>
+          <w:tab w:val="left" w:pos="2748"/>
+          <w:tab w:val="left" w:pos="3664"/>
+          <w:tab w:val="left" w:pos="4580"/>
+          <w:tab w:val="left" w:pos="5496"/>
+          <w:tab w:val="left" w:pos="6412"/>
+          <w:tab w:val="left" w:pos="7328"/>
+          <w:tab w:val="left" w:pos="8244"/>
+          <w:tab w:val="left" w:pos="9160"/>
+          <w:tab w:val="left" w:pos="10076"/>
+          <w:tab w:val="left" w:pos="10992"/>
+          <w:tab w:val="left" w:pos="11908"/>
+          <w:tab w:val="left" w:pos="12824"/>
+          <w:tab w:val="left" w:pos="13740"/>
+          <w:tab w:val="left" w:pos="14656"/>
+        </w:tabs>
+        <w:rPr>
+          <w:rFonts w:ascii="Times New Roman" w:hAnsi="Times New Roman" w:cs="Times New Roman"/>
+          <w:b/>
+          <w:color w:val="000000"/>
+          <w:sz w:val="21"/>
+          <w:szCs w:val="21"/>
+        </w:rPr>
+      </w:pPr>
+      <w:r>
+        <w:rPr>
+          <w:rFonts w:ascii="Times New Roman" w:hAnsi="Times New Roman" w:cs="Times New Roman"/>
+          <w:b/>
+          <w:color w:val="000000"/>
+          <w:sz w:val="21"/>
+          <w:szCs w:val="21"/>
+        </w:rPr>
+        <w:t>To better focus the paper, we removed the emphasis on closed-loop controllers and replaced these with analytical results that match our hardware assumptions and hardware experiments.</w:t>
+      </w:r>
+    </w:p>
+    <w:p>
+      <w:pPr>
+        <w:pStyle w:val="HTMLPreformatted"/>
+        <w:shd w:val="clear" w:color="auto" w:fill="FFFFFF"/>
+        <w:rPr>
+          <w:rFonts w:ascii="Times New Roman" w:hAnsi="Times New Roman" w:cs="Times New Roman"/>
+          <w:b/>
+          <w:color w:val="3366FF"/>
+          <w:sz w:val="21"/>
+          <w:szCs w:val="21"/>
+        </w:rPr>
+      </w:pPr>
+      <w:r>
+        <w:rPr>
+          <w:rFonts w:ascii="Times New Roman" w:hAnsi="Times New Roman" w:cs="Times New Roman"/>
+          <w:b/>
+          <w:color w:val="3366FF"/>
+          <w:sz w:val="21"/>
+          <w:szCs w:val="21"/>
+        </w:rPr>
+        <w:t>Our paper on mean control of a swarm is [##]</w:t>
+      </w:r>
+    </w:p>
+    <w:p>
+      <w:pPr>
+        <w:pStyle w:val="HTMLPreformatted"/>
+        <w:shd w:val="clear" w:color="auto" w:fill="FFFFFF"/>
+        <w:rPr>
+          <w:rFonts w:ascii="Times New Roman" w:hAnsi="Times New Roman" w:cs="Times New Roman"/>
+          <w:color w:val="3366FF"/>
+          <w:sz w:val="21"/>
+          <w:szCs w:val="21"/>
+        </w:rPr>
+      </w:pPr>
+    </w:p>
+    <w:p>
+      <w:pPr>
+        <w:pStyle w:val="HTMLPreformatted"/>
+        <w:shd w:val="clear" w:color="auto" w:fill="FFFFFF"/>
+        <w:rPr>
+          <w:rFonts w:ascii="Times New Roman" w:hAnsi="Times New Roman" w:cs="Times New Roman"/>
+          <w:color w:val="000000"/>
+          <w:sz w:val="21"/>
+          <w:szCs w:val="21"/>
+        </w:rPr>
+      </w:pPr>
+      <w:r>
+        <w:rPr>
+          <w:rFonts w:ascii="Times New Roman" w:hAnsi="Times New Roman" w:cs="Times New Roman"/>
+          <w:sz w:val="21"/>
+          <w:szCs w:val="21"/>
+        </w:rPr>
+        <w:t>Although</w:t>
+      </w:r>
+      <w:r>
+        <w:rPr>
+          <w:rFonts w:ascii="Times New Roman" w:hAnsi="Times New Roman" w:cs="Times New Roman"/>
+          <w:color w:val="000000"/>
+          <w:sz w:val="21"/>
+          <w:szCs w:val="21"/>
+        </w:rPr>
+        <w:t xml:space="preserve"> the paper says that mean position of swarm is moved to the center of the workspace, there is no evidence of the mean position at the center of the workspace.  In addition, any control law and logic are not described for controlling the mean position of the swarm in the closed-loop algorithm.   This paper insists that the algorithm is robust. However, several simulations and 100 robots experiments does not provide us with the robustness of your algorithm. </w:t>
+      </w:r>
+      <w:r>
+        <w:rPr>
+          <w:rFonts w:ascii="Times New Roman" w:hAnsi="Times New Roman" w:cs="Times New Roman"/>
+          <w:color w:val="FF0000"/>
+          <w:sz w:val="21"/>
+          <w:szCs w:val="21"/>
+        </w:rPr>
+        <w:t>Your algorithm depends on the size of closed area and the number of robots.</w:t>
+      </w:r>
+      <w:r>
+        <w:rPr>
+          <w:rFonts w:ascii="Times New Roman" w:hAnsi="Times New Roman" w:cs="Times New Roman"/>
+          <w:color w:val="000000"/>
+          <w:sz w:val="21"/>
+          <w:szCs w:val="21"/>
+        </w:rPr>
+        <w:t xml:space="preserve"> </w:t>
+      </w:r>
+      <w:r>
+        <w:rPr>
+          <w:rFonts w:ascii="Times New Roman" w:hAnsi="Times New Roman" w:cs="Times New Roman"/>
+          <w:color w:val="000000"/>
+          <w:sz w:val="21"/>
+          <w:szCs w:val="21"/>
+        </w:rPr>
+        <w:t>If the closed area is packed with many robots, your algorithm may not be work.</w:t>
+      </w:r>
+    </w:p>
+    <w:p>
+      <w:pPr>
+        <w:pStyle w:val="HTMLPreformatted"/>
+        <w:shd w:val="clear" w:color="auto" w:fill="FFFFFF"/>
+        <w:rPr>
+          <w:rFonts w:ascii="Times New Roman" w:hAnsi="Times New Roman" w:cs="Times New Roman"/>
+          <w:color w:val="000000"/>
+          <w:sz w:val="21"/>
+          <w:szCs w:val="21"/>
+        </w:rPr>
+      </w:pPr>
+    </w:p>
+    <w:p>
+      <w:pPr>
+        <w:pStyle w:val="HTMLPreformatted"/>
+        <w:shd w:val="clear" w:color="auto" w:fill="FFFFFF"/>
+        <w:rPr>
+          <w:rFonts w:ascii="Times New Roman" w:hAnsi="Times New Roman" w:cs="Times New Roman"/>
+          <w:b/>
+          <w:color w:val="000000"/>
+          <w:sz w:val="21"/>
+          <w:szCs w:val="21"/>
+        </w:rPr>
+      </w:pPr>
+      <w:r>
+        <w:rPr>
+          <w:rFonts w:ascii="Times New Roman" w:hAnsi="Times New Roman" w:cs="Times New Roman"/>
+          <w:b/>
+          <w:color w:val="000000"/>
+          <w:sz w:val="21"/>
+          <w:szCs w:val="21"/>
+        </w:rPr>
+        <w:t xml:space="preserve">Quite right. </w:t>
+      </w:r>
+      <w:r>
+        <w:rPr>
+          <w:rFonts w:ascii="Times New Roman" w:hAnsi="Times New Roman" w:cs="Times New Roman"/>
+          <w:b/>
+          <w:color w:val="000000"/>
+          <w:sz w:val="21"/>
+          <w:szCs w:val="21"/>
+        </w:rPr>
+        <w:t>We have rewritten the algorithms to make clear that all analytical results are functions of the workspace size and the size of the particle swarm.</w:t>
+      </w:r>
+    </w:p>
+    <w:p>
+      <w:pPr>
+        <w:pStyle w:val="HTMLPreformatted"/>
+        <w:shd w:val="clear" w:color="auto" w:fill="FFFFFF"/>
+        <w:rPr>
+          <w:rFonts w:ascii="Times New Roman" w:hAnsi="Times New Roman" w:cs="Times New Roman"/>
+          <w:color w:val="000000"/>
+          <w:sz w:val="21"/>
+          <w:szCs w:val="21"/>
+        </w:rPr>
+      </w:pPr>
+    </w:p>
+    <w:p>
+      <w:pPr>
+        <w:pStyle w:val="HTMLPreformatted"/>
+        <w:shd w:val="clear" w:color="auto" w:fill="FFFFFF"/>
+        <w:rPr>
+          <w:rFonts w:ascii="Times New Roman" w:hAnsi="Times New Roman" w:cs="Times New Roman"/>
+          <w:color w:val="000000"/>
+          <w:sz w:val="21"/>
+          <w:szCs w:val="21"/>
+        </w:rPr>
+      </w:pPr>
+      <w:r>
+        <w:rPr>
+          <w:rFonts w:ascii="Times New Roman" w:hAnsi="Times New Roman" w:cs="Times New Roman"/>
+          <w:color w:val="000000"/>
+          <w:sz w:val="21"/>
+          <w:szCs w:val="21"/>
+        </w:rPr>
         <w:lastRenderedPageBreak/>
-        <w:t>never change because there is no stopping criteria. This shows that the algorithm does not work for all the potential cases.</w:t>
-      </w:r>
-      <w:r>
-        <w:rPr>
-          <w:rFonts w:ascii="Times New Roman" w:hAnsi="Times New Roman" w:cs="Times New Roman"/>
-          <w:color w:val="000000"/>
-          <w:sz w:val="21"/>
-          <w:szCs w:val="21"/>
-        </w:rPr>
-        <w:t xml:space="preserve"> </w:t>
-      </w:r>
-    </w:p>
-    <w:p>
-      <w:pPr>
-        <w:pStyle w:val="HTMLPreformatted"/>
-        <w:shd w:val="clear" w:color="auto" w:fill="FFFFFF"/>
-        <w:rPr>
-          <w:rFonts w:ascii="Times New Roman" w:hAnsi="Times New Roman" w:cs="Times New Roman"/>
-          <w:color w:val="3366FF"/>
-          <w:sz w:val="21"/>
-          <w:szCs w:val="21"/>
-        </w:rPr>
-      </w:pPr>
-      <w:r>
-        <w:rPr>
-          <w:rFonts w:ascii="Times New Roman" w:hAnsi="Times New Roman" w:cs="Times New Roman"/>
-          <w:color w:val="3366FF"/>
-          <w:sz w:val="21"/>
-          <w:szCs w:val="21"/>
-        </w:rPr>
-        <w:t xml:space="preserve">Shiva: First I thought he is wrong, and got irritated. But he is right. The algorithm doesn’t work in </w:t>
+        <w:t xml:space="preserve">The abstract of your paper says your algorithm enables the stable swarm. However, this paper does not show any stability and convergence proof.  </w:t>
+      </w:r>
+    </w:p>
+    <w:p>
+      <w:pPr>
+        <w:pStyle w:val="HTMLPreformatted"/>
+        <w:shd w:val="clear" w:color="auto" w:fill="FFFFFF"/>
+        <w:rPr>
+          <w:rFonts w:ascii="Times New Roman" w:hAnsi="Times New Roman" w:cs="Times New Roman"/>
+          <w:color w:val="000000"/>
+          <w:sz w:val="21"/>
+          <w:szCs w:val="21"/>
+        </w:rPr>
+      </w:pPr>
+    </w:p>
+    <w:p>
+      <w:pPr>
+        <w:pStyle w:val="HTMLPreformatted"/>
+        <w:shd w:val="clear" w:color="auto" w:fill="FFFFFF"/>
+        <w:rPr>
+          <w:rFonts w:ascii="Times New Roman" w:hAnsi="Times New Roman" w:cs="Times New Roman"/>
+          <w:b/>
+          <w:color w:val="008000"/>
+          <w:sz w:val="21"/>
+          <w:szCs w:val="21"/>
+        </w:rPr>
+      </w:pPr>
+      <w:r>
+        <w:rPr>
+          <w:rFonts w:ascii="Times New Roman" w:hAnsi="Times New Roman" w:cs="Times New Roman"/>
+          <w:b/>
+          <w:color w:val="008000"/>
+          <w:sz w:val="21"/>
+          <w:szCs w:val="21"/>
+        </w:rPr>
+        <w:t xml:space="preserve">“Stability” was ambiguous. In this paper, a stable configuration of a swarm under a constant global </w:t>
       </w:r>
       <w:proofErr w:type="gramStart"/>
       <w:r>
         <w:rPr>
           <w:rFonts w:ascii="Times New Roman" w:hAnsi="Times New Roman" w:cs="Times New Roman"/>
-          <w:color w:val="3366FF"/>
-          <w:sz w:val="21"/>
-          <w:szCs w:val="21"/>
-        </w:rPr>
-        <w:t>this critical positions</w:t>
+          <w:b/>
+          <w:color w:val="008000"/>
+          <w:sz w:val="21"/>
+          <w:szCs w:val="21"/>
+        </w:rPr>
+        <w:t>input,</w:t>
       </w:r>
       <w:proofErr w:type="gramEnd"/>
       <w:r>
         <w:rPr>
           <w:rFonts w:ascii="Times New Roman" w:hAnsi="Times New Roman" w:cs="Times New Roman"/>
-          <w:color w:val="3366FF"/>
-          <w:sz w:val="21"/>
-          <w:szCs w:val="21"/>
-        </w:rPr>
-        <w:t>, we have to modify it.</w:t>
-      </w:r>
-    </w:p>
-    <w:p>
-      <w:pPr>
-        <w:pStyle w:val="HTMLPreformatted"/>
-        <w:shd w:val="clear" w:color="auto" w:fill="FFFFFF"/>
-        <w:rPr>
-          <w:rFonts w:ascii="Times New Roman" w:hAnsi="Times New Roman" w:cs="Times New Roman"/>
-          <w:color w:val="000000"/>
-          <w:sz w:val="21"/>
-          <w:szCs w:val="21"/>
-        </w:rPr>
-      </w:pPr>
-      <w:r>
-        <w:rPr>
-          <w:rFonts w:ascii="Times New Roman" w:hAnsi="Times New Roman" w:cs="Times New Roman"/>
-          <w:color w:val="000000"/>
-          <w:sz w:val="21"/>
-          <w:szCs w:val="21"/>
-        </w:rPr>
-        <w:t xml:space="preserve">  For closed-loop algorithm, global inputs keep generated until covariance and variance of the swarm reach desired certain values. </w:t>
-      </w:r>
-      <w:r>
-        <w:rPr>
-          <w:rFonts w:ascii="Times New Roman" w:hAnsi="Times New Roman" w:cs="Times New Roman"/>
-          <w:color w:val="FF0000"/>
-          <w:sz w:val="21"/>
-          <w:szCs w:val="21"/>
-        </w:rPr>
-        <w:t>However, the algorithm does not control the mean position of the swarm.</w:t>
-      </w:r>
-      <w:r>
-        <w:rPr>
-          <w:rFonts w:ascii="Times New Roman" w:hAnsi="Times New Roman" w:cs="Times New Roman"/>
-          <w:color w:val="000000"/>
-          <w:sz w:val="21"/>
-          <w:szCs w:val="21"/>
-        </w:rPr>
-        <w:t xml:space="preserve"> </w:t>
-      </w:r>
-      <w:r>
-        <w:rPr>
-          <w:rFonts w:ascii="Times New Roman" w:hAnsi="Times New Roman" w:cs="Times New Roman"/>
-          <w:color w:val="3366FF"/>
-          <w:sz w:val="21"/>
-          <w:szCs w:val="21"/>
-        </w:rPr>
-        <w:t xml:space="preserve">Shiva: We are only controlling mean actually. </w:t>
-      </w:r>
-      <w:r>
-        <w:rPr>
-          <w:rFonts w:ascii="Times New Roman" w:hAnsi="Times New Roman" w:cs="Times New Roman"/>
-          <w:sz w:val="21"/>
-          <w:szCs w:val="21"/>
-        </w:rPr>
-        <w:t>Although</w:t>
-      </w:r>
-      <w:r>
-        <w:rPr>
-          <w:rFonts w:ascii="Times New Roman" w:hAnsi="Times New Roman" w:cs="Times New Roman"/>
-          <w:color w:val="000000"/>
-          <w:sz w:val="21"/>
-          <w:szCs w:val="21"/>
-        </w:rPr>
-        <w:t xml:space="preserve"> the paper says that mean position of swarm is moved to the center of the workspace, there is no evidence of the mean position at the center of the workspace.  In addition, any control law and logic are not described for controlling the mean position of the swarm in the closed-loop algorithm.   This paper insists that the algorithm is robust. However, several simulations and 100 robots experiments does not provide us with the robustness of your algorithm. </w:t>
-      </w:r>
-      <w:r>
-        <w:rPr>
-          <w:rFonts w:ascii="Times New Roman" w:hAnsi="Times New Roman" w:cs="Times New Roman"/>
-          <w:color w:val="FF0000"/>
-          <w:sz w:val="21"/>
-          <w:szCs w:val="21"/>
-        </w:rPr>
-        <w:t>Your algorithm depends on the size of closed area and the number of robots.</w:t>
-      </w:r>
-      <w:r>
-        <w:rPr>
-          <w:rFonts w:ascii="Times New Roman" w:hAnsi="Times New Roman" w:cs="Times New Roman"/>
-          <w:color w:val="000000"/>
-          <w:sz w:val="21"/>
-          <w:szCs w:val="21"/>
-        </w:rPr>
-        <w:t xml:space="preserve"> </w:t>
-      </w:r>
-      <w:r>
-        <w:rPr>
-          <w:rFonts w:ascii="Times New Roman" w:hAnsi="Times New Roman" w:cs="Times New Roman"/>
-          <w:color w:val="FF0000"/>
-          <w:sz w:val="21"/>
-          <w:szCs w:val="21"/>
-        </w:rPr>
-        <w:t>TRUE</w:t>
-      </w:r>
-      <w:r>
-        <w:rPr>
-          <w:rFonts w:ascii="Times New Roman" w:hAnsi="Times New Roman" w:cs="Times New Roman"/>
-          <w:color w:val="000000"/>
-          <w:sz w:val="21"/>
-          <w:szCs w:val="21"/>
-        </w:rPr>
-        <w:t xml:space="preserve">. If the closed area is packed with many robots, your algorithm may not be work. </w:t>
-      </w:r>
-      <w:r>
-        <w:rPr>
-          <w:rFonts w:ascii="Times New Roman" w:hAnsi="Times New Roman" w:cs="Times New Roman"/>
-          <w:color w:val="FF0000"/>
-          <w:sz w:val="21"/>
-          <w:szCs w:val="21"/>
-        </w:rPr>
-        <w:t>TRUE.</w:t>
-      </w:r>
-      <w:r>
-        <w:rPr>
-          <w:rFonts w:ascii="Times New Roman" w:hAnsi="Times New Roman" w:cs="Times New Roman"/>
-          <w:color w:val="000000"/>
-          <w:sz w:val="21"/>
-          <w:szCs w:val="21"/>
-        </w:rPr>
-        <w:t xml:space="preserve"> The abstract of your paper says your algorithm enables the stable swarm. However, this paper does not show any stability and convergence proof.  </w:t>
-      </w:r>
-    </w:p>
-    <w:p>
-      <w:pPr>
-        <w:pStyle w:val="HTMLPreformatted"/>
-        <w:shd w:val="clear" w:color="auto" w:fill="FFFFFF"/>
+          <w:b/>
+          <w:color w:val="008000"/>
+          <w:sz w:val="21"/>
+          <w:szCs w:val="21"/>
+        </w:rPr>
+        <w:t xml:space="preserve"> is the minimum energy solution. To clarify this distinction, we c</w:t>
+      </w:r>
+      <w:r>
+        <w:rPr>
+          <w:rFonts w:ascii="Times New Roman" w:hAnsi="Times New Roman" w:cs="Times New Roman"/>
+          <w:b/>
+          <w:color w:val="008000"/>
+          <w:sz w:val="21"/>
+          <w:szCs w:val="21"/>
+        </w:rPr>
+        <w:t>hange</w:t>
+      </w:r>
+      <w:r>
+        <w:rPr>
+          <w:rFonts w:ascii="Times New Roman" w:hAnsi="Times New Roman" w:cs="Times New Roman"/>
+          <w:b/>
+          <w:color w:val="008000"/>
+          <w:sz w:val="21"/>
+          <w:szCs w:val="21"/>
+        </w:rPr>
+        <w:t>d the</w:t>
+      </w:r>
+      <w:r>
+        <w:rPr>
+          <w:rFonts w:ascii="Times New Roman" w:hAnsi="Times New Roman" w:cs="Times New Roman"/>
+          <w:b/>
+          <w:color w:val="008000"/>
+          <w:sz w:val="21"/>
+          <w:szCs w:val="21"/>
+        </w:rPr>
+        <w:t xml:space="preserve"> title of II.</w:t>
+      </w:r>
+      <w:r>
+        <w:rPr>
+          <w:rFonts w:ascii="Times New Roman" w:hAnsi="Times New Roman" w:cs="Times New Roman"/>
+          <w:b/>
+          <w:color w:val="008000"/>
+        </w:rPr>
+        <w:t>A. “Using Boundaries: Fluid Settling In a Tank</w:t>
+      </w:r>
+      <w:proofErr w:type="gramStart"/>
+      <w:r>
+        <w:rPr>
+          <w:rFonts w:ascii="Times New Roman" w:hAnsi="Times New Roman" w:cs="Times New Roman"/>
+          <w:b/>
+          <w:color w:val="008000"/>
+        </w:rPr>
+        <w:t>”  to</w:t>
+      </w:r>
+      <w:proofErr w:type="gramEnd"/>
+      <w:r>
+        <w:rPr>
+          <w:rFonts w:ascii="Times New Roman" w:hAnsi="Times New Roman" w:cs="Times New Roman"/>
+          <w:b/>
+          <w:color w:val="008000"/>
+        </w:rPr>
+        <w:t xml:space="preserve"> “A. Using Boundaries: </w:t>
+      </w:r>
+      <w:r>
         <w:rPr>
           <w:rFonts w:ascii="Times New Roman" w:hAnsi="Times New Roman" w:cs="Times New Roman"/>
           <w:b/>
@@ -2063,75 +3061,7 @@
           <w:sz w:val="18"/>
           <w:szCs w:val="18"/>
         </w:rPr>
-      </w:pPr>
-      <w:r>
-        <w:rPr>
-          <w:rFonts w:ascii="Times New Roman" w:hAnsi="Times New Roman" w:cs="Times New Roman"/>
-          <w:b/>
-          <w:color w:val="008000"/>
-          <w:sz w:val="21"/>
-          <w:szCs w:val="21"/>
-        </w:rPr>
-        <w:t>Change title of II.</w:t>
-      </w:r>
-      <w:r>
-        <w:rPr>
-          <w:rFonts w:ascii="Times New Roman" w:hAnsi="Times New Roman" w:cs="Times New Roman"/>
-          <w:b/>
-          <w:color w:val="008000"/>
-        </w:rPr>
-        <w:t>A. “Using Boundaries: Fluid Settling In a Tank</w:t>
-      </w:r>
-      <w:proofErr w:type="gramStart"/>
-      <w:r>
-        <w:rPr>
-          <w:rFonts w:ascii="Times New Roman" w:hAnsi="Times New Roman" w:cs="Times New Roman"/>
-          <w:b/>
-          <w:color w:val="008000"/>
-        </w:rPr>
-        <w:t>”  to</w:t>
-      </w:r>
-      <w:proofErr w:type="gramEnd"/>
-      <w:r>
-        <w:rPr>
-          <w:rFonts w:ascii="Times New Roman" w:hAnsi="Times New Roman" w:cs="Times New Roman"/>
-          <w:b/>
-          <w:color w:val="008000"/>
-        </w:rPr>
-        <w:t xml:space="preserve"> “A. Using Boundaries: </w:t>
-      </w:r>
-      <w:r>
-        <w:rPr>
-          <w:rFonts w:ascii="Times New Roman" w:hAnsi="Times New Roman" w:cs="Times New Roman"/>
-          <w:b/>
-          <w:color w:val="008000"/>
-          <w:sz w:val="18"/>
-          <w:szCs w:val="18"/>
-        </w:rPr>
         <w:t>stable configurations of a swarm”</w:t>
-      </w:r>
-    </w:p>
-    <w:p>
-      <w:pPr>
-        <w:pStyle w:val="HTMLPreformatted"/>
-        <w:shd w:val="clear" w:color="auto" w:fill="FFFFFF"/>
-        <w:rPr>
-          <w:rFonts w:ascii="Times New Roman" w:hAnsi="Times New Roman" w:cs="Times New Roman"/>
-          <w:b/>
-          <w:color w:val="3366FF"/>
-          <w:sz w:val="21"/>
-          <w:szCs w:val="21"/>
-        </w:rPr>
-      </w:pPr>
-      <w:r>
-        <w:rPr>
-          <w:rFonts w:ascii="Times New Roman" w:hAnsi="Times New Roman" w:cs="Times New Roman"/>
-          <w:b/>
-          <w:color w:val="3366FF"/>
-          <w:sz w:val="18"/>
-          <w:szCs w:val="18"/>
-        </w:rPr>
-        <w:t>Shiva: Done.</w:t>
       </w:r>
     </w:p>
     <w:p>
@@ -2303,7 +3233,79 @@
           <w:sz w:val="21"/>
           <w:szCs w:val="21"/>
         </w:rPr>
-        <w:t>Ouch – correct!  Change to “</w:t>
+        <w:t xml:space="preserve">Excellent catch. This was an unfortunate conversion to </w:t>
+      </w:r>
+      <w:proofErr w:type="spellStart"/>
+      <w:r>
+        <w:rPr>
+          <w:rFonts w:ascii="Times New Roman" w:hAnsi="Times New Roman" w:cs="Times New Roman"/>
+          <w:b/>
+          <w:color w:val="008000"/>
+          <w:sz w:val="21"/>
+          <w:szCs w:val="21"/>
+        </w:rPr>
+        <w:t>LaTeX</w:t>
+      </w:r>
+      <w:proofErr w:type="spellEnd"/>
+      <w:r>
+        <w:rPr>
+          <w:rFonts w:ascii="Times New Roman" w:hAnsi="Times New Roman" w:cs="Times New Roman"/>
+          <w:b/>
+          <w:color w:val="008000"/>
+          <w:sz w:val="21"/>
+          <w:szCs w:val="21"/>
+        </w:rPr>
+        <w:t>.</w:t>
+      </w:r>
+      <w:r>
+        <w:rPr>
+          <w:rFonts w:ascii="Times New Roman" w:hAnsi="Times New Roman" w:cs="Times New Roman"/>
+          <w:b/>
+          <w:color w:val="008000"/>
+          <w:sz w:val="21"/>
+          <w:szCs w:val="21"/>
+        </w:rPr>
+        <w:t xml:space="preserve">  </w:t>
+      </w:r>
+      <w:r>
+        <w:rPr>
+          <w:rFonts w:ascii="Times New Roman" w:hAnsi="Times New Roman" w:cs="Times New Roman"/>
+          <w:b/>
+          <w:color w:val="008000"/>
+          <w:sz w:val="21"/>
+          <w:szCs w:val="21"/>
+        </w:rPr>
+        <w:t>This is c</w:t>
+      </w:r>
+      <w:r>
+        <w:rPr>
+          <w:rFonts w:ascii="Times New Roman" w:hAnsi="Times New Roman" w:cs="Times New Roman"/>
+          <w:b/>
+          <w:color w:val="008000"/>
+          <w:sz w:val="21"/>
+          <w:szCs w:val="21"/>
+        </w:rPr>
+        <w:t>hange</w:t>
+      </w:r>
+      <w:r>
+        <w:rPr>
+          <w:rFonts w:ascii="Times New Roman" w:hAnsi="Times New Roman" w:cs="Times New Roman"/>
+          <w:b/>
+          <w:color w:val="008000"/>
+          <w:sz w:val="21"/>
+          <w:szCs w:val="21"/>
+        </w:rPr>
+        <w:t>d</w:t>
+      </w:r>
+      <w:r>
+        <w:rPr>
+          <w:rFonts w:ascii="Times New Roman" w:hAnsi="Times New Roman" w:cs="Times New Roman"/>
+          <w:b/>
+          <w:color w:val="008000"/>
+          <w:sz w:val="21"/>
+          <w:szCs w:val="21"/>
+        </w:rPr>
+        <w:t xml:space="preserve"> to “</w:t>
       </w:r>
       <w:r>
         <w:rPr>
@@ -2348,7 +3350,69 @@
           <w:sz w:val="20"/>
           <w:szCs w:val="20"/>
         </w:rPr>
-        <w:t xml:space="preserve">And change the math for 5 to </w:t>
+        <w:t xml:space="preserve">And </w:t>
+      </w:r>
+      <w:r>
+        <w:rPr>
+          <w:rFonts w:ascii="Times New Roman" w:hAnsi="Times New Roman" w:cs="Times New Roman"/>
+          <w:b/>
+          <w:color w:val="008000"/>
+          <w:sz w:val="20"/>
+          <w:szCs w:val="20"/>
+        </w:rPr>
+        <w:t>equation</w:t>
+      </w:r>
+      <w:r>
+        <w:rPr>
+          <w:rFonts w:ascii="Times New Roman" w:hAnsi="Times New Roman" w:cs="Times New Roman"/>
+          <w:b/>
+          <w:color w:val="008000"/>
+          <w:sz w:val="20"/>
+          <w:szCs w:val="20"/>
+        </w:rPr>
+        <w:t xml:space="preserve"> </w:t>
+      </w:r>
+      <w:proofErr w:type="gramStart"/>
+      <w:r>
+        <w:rPr>
+          <w:rFonts w:ascii="Times New Roman" w:hAnsi="Times New Roman" w:cs="Times New Roman"/>
+          <w:b/>
+          <w:color w:val="008000"/>
+          <w:sz w:val="20"/>
+          <w:szCs w:val="20"/>
+        </w:rPr>
+        <w:t xml:space="preserve">5 </w:t>
+      </w:r>
+      <w:r>
+        <w:rPr>
+          <w:rFonts w:ascii="Times New Roman" w:hAnsi="Times New Roman" w:cs="Times New Roman"/>
+          <w:b/>
+          <w:color w:val="008000"/>
+          <w:sz w:val="20"/>
+          <w:szCs w:val="20"/>
+        </w:rPr>
+        <w:t xml:space="preserve"> was</w:t>
+      </w:r>
+      <w:proofErr w:type="gramEnd"/>
+      <w:r>
+        <w:rPr>
+          <w:rFonts w:ascii="Times New Roman" w:hAnsi="Times New Roman" w:cs="Times New Roman"/>
+          <w:b/>
+          <w:color w:val="008000"/>
+          <w:sz w:val="20"/>
+          <w:szCs w:val="20"/>
+        </w:rPr>
+        <w:t xml:space="preserve"> changed to </w:t>
+      </w:r>
+      <w:r>
+        <w:rPr>
+          <w:rFonts w:ascii="Times New Roman" w:hAnsi="Times New Roman" w:cs="Times New Roman"/>
+          <w:b/>
+          <w:color w:val="008000"/>
+          <w:sz w:val="20"/>
+          <w:szCs w:val="20"/>
+        </w:rPr>
+        <w:t xml:space="preserve"> </w:t>
       </w:r>
     </w:p>
     <w:p>
@@ -2563,7 +3627,69 @@
           <w:sz w:val="20"/>
           <w:szCs w:val="20"/>
         </w:rPr>
-        <w:t xml:space="preserve">And change the math for 6 to </w:t>
+        <w:t xml:space="preserve">And </w:t>
+      </w:r>
+      <w:r>
+        <w:rPr>
+          <w:rFonts w:ascii="Times New Roman" w:hAnsi="Times New Roman" w:cs="Times New Roman"/>
+          <w:b/>
+          <w:color w:val="008000"/>
+          <w:sz w:val="20"/>
+          <w:szCs w:val="20"/>
+        </w:rPr>
+        <w:t>equation</w:t>
+      </w:r>
+      <w:r>
+        <w:rPr>
+          <w:rFonts w:ascii="Times New Roman" w:hAnsi="Times New Roman" w:cs="Times New Roman"/>
+          <w:b/>
+          <w:color w:val="008000"/>
+          <w:sz w:val="20"/>
+          <w:szCs w:val="20"/>
+        </w:rPr>
+        <w:t xml:space="preserve"> </w:t>
+      </w:r>
+      <w:proofErr w:type="gramStart"/>
+      <w:r>
+        <w:rPr>
+          <w:rFonts w:ascii="Times New Roman" w:hAnsi="Times New Roman" w:cs="Times New Roman"/>
+          <w:b/>
+          <w:color w:val="008000"/>
+          <w:sz w:val="20"/>
+          <w:szCs w:val="20"/>
+        </w:rPr>
+        <w:t xml:space="preserve">5 </w:t>
+      </w:r>
+      <w:r>
+        <w:rPr>
+          <w:rFonts w:ascii="Times New Roman" w:hAnsi="Times New Roman" w:cs="Times New Roman"/>
+          <w:b/>
+          <w:color w:val="008000"/>
+          <w:sz w:val="20"/>
+          <w:szCs w:val="20"/>
+        </w:rPr>
+        <w:t xml:space="preserve"> was</w:t>
+      </w:r>
+      <w:proofErr w:type="gramEnd"/>
+      <w:r>
+        <w:rPr>
+          <w:rFonts w:ascii="Times New Roman" w:hAnsi="Times New Roman" w:cs="Times New Roman"/>
+          <w:b/>
+          <w:color w:val="008000"/>
+          <w:sz w:val="20"/>
+          <w:szCs w:val="20"/>
+        </w:rPr>
+        <w:t xml:space="preserve"> changed to </w:t>
+      </w:r>
+      <w:r>
+        <w:rPr>
+          <w:rFonts w:ascii="Times New Roman" w:hAnsi="Times New Roman" w:cs="Times New Roman"/>
+          <w:b/>
+          <w:color w:val="008000"/>
+          <w:sz w:val="20"/>
+          <w:szCs w:val="20"/>
+        </w:rPr>
+        <w:t xml:space="preserve"> </w:t>
       </w:r>
     </w:p>
     <w:p>
@@ -2690,35 +3816,10 @@
         <w:rPr>
           <w:rFonts w:ascii="Times New Roman" w:hAnsi="Times New Roman" w:cs="Times New Roman"/>
           <w:b/>
-          <w:color w:val="3366FF"/>
           <w:sz w:val="20"/>
           <w:szCs w:val="20"/>
         </w:rPr>
       </w:pPr>
-      <w:r>
-        <w:rPr>
-          <w:rFonts w:ascii="Times New Roman" w:hAnsi="Times New Roman" w:cs="Times New Roman"/>
-          <w:b/>
-          <w:color w:val="3366FF"/>
-          <w:sz w:val="20"/>
-          <w:szCs w:val="20"/>
-        </w:rPr>
-        <w:t>Shiva: did that!</w:t>
-      </w:r>
-    </w:p>
-    <w:p>
-      <w:pPr>
-        <w:widowControl w:val="0"/>
-        <w:autoSpaceDE w:val="0"/>
-        <w:autoSpaceDN w:val="0"/>
-        <w:adjustRightInd w:val="0"/>
-        <w:rPr>
-          <w:rFonts w:ascii="Times New Roman" w:hAnsi="Times New Roman" w:cs="Times New Roman"/>
-          <w:b/>
-          <w:sz w:val="20"/>
-          <w:szCs w:val="20"/>
-        </w:rPr>
-      </w:pPr>
     </w:p>
     <w:p>
       <w:pPr>
@@ -2768,283 +3869,509 @@
           <w:sz w:val="21"/>
           <w:szCs w:val="21"/>
         </w:rPr>
+        <w:t xml:space="preserve">. For example, § should not be used before section number. </w:t>
+      </w:r>
+    </w:p>
+    <w:p>
+      <w:pPr>
+        <w:pStyle w:val="HTMLPreformatted"/>
+        <w:shd w:val="clear" w:color="auto" w:fill="FFFFFF"/>
+        <w:rPr>
+          <w:rFonts w:ascii="Times New Roman" w:hAnsi="Times New Roman" w:cs="Times New Roman"/>
+          <w:b/>
+          <w:color w:val="000000"/>
+          <w:sz w:val="21"/>
+          <w:szCs w:val="21"/>
+        </w:rPr>
+      </w:pPr>
+      <w:r>
+        <w:rPr>
+          <w:rFonts w:ascii="Times New Roman" w:hAnsi="Times New Roman" w:cs="Times New Roman"/>
+          <w:b/>
+          <w:color w:val="000000"/>
+          <w:sz w:val="21"/>
+          <w:szCs w:val="21"/>
+        </w:rPr>
+        <w:t>Thank you for bringing this to our attention.  The symbol was removed</w:t>
+      </w:r>
+      <w:r>
+        <w:rPr>
+          <w:rFonts w:ascii="Times New Roman" w:hAnsi="Times New Roman" w:cs="Times New Roman"/>
+          <w:b/>
+          <w:color w:val="000000"/>
+          <w:sz w:val="21"/>
+          <w:szCs w:val="21"/>
+        </w:rPr>
+        <w:t xml:space="preserve"> throughout</w:t>
+      </w:r>
+      <w:r>
+        <w:rPr>
+          <w:rFonts w:ascii="Times New Roman" w:hAnsi="Times New Roman" w:cs="Times New Roman"/>
+          <w:b/>
+          <w:color w:val="000000"/>
+          <w:sz w:val="21"/>
+          <w:szCs w:val="21"/>
+        </w:rPr>
+        <w:t>.</w:t>
+      </w:r>
+    </w:p>
+    <w:p>
+      <w:pPr>
+        <w:pStyle w:val="HTMLPreformatted"/>
+        <w:shd w:val="clear" w:color="auto" w:fill="FFFFFF"/>
+        <w:rPr>
+          <w:rFonts w:ascii="Times New Roman" w:hAnsi="Times New Roman" w:cs="Times New Roman"/>
+          <w:color w:val="000000"/>
+          <w:sz w:val="21"/>
+          <w:szCs w:val="21"/>
+        </w:rPr>
+      </w:pPr>
+    </w:p>
+    <w:p>
+      <w:pPr>
+        <w:pStyle w:val="HTMLPreformatted"/>
+        <w:shd w:val="clear" w:color="auto" w:fill="FFFFFF"/>
+        <w:rPr>
+          <w:rFonts w:ascii="Times New Roman" w:hAnsi="Times New Roman" w:cs="Times New Roman"/>
+          <w:color w:val="000000"/>
+          <w:sz w:val="21"/>
+          <w:szCs w:val="21"/>
+        </w:rPr>
+      </w:pPr>
+      <w:r>
+        <w:rPr>
+          <w:rFonts w:ascii="Times New Roman" w:hAnsi="Times New Roman" w:cs="Times New Roman"/>
+          <w:color w:val="000000"/>
+          <w:sz w:val="21"/>
+          <w:szCs w:val="21"/>
+        </w:rPr>
+        <w:t xml:space="preserve">This paper has a significant number of ambiguous expressions. </w:t>
+      </w:r>
+    </w:p>
+    <w:p>
+      <w:pPr>
+        <w:pStyle w:val="HTMLPreformatted"/>
+        <w:shd w:val="clear" w:color="auto" w:fill="FFFFFF"/>
+        <w:rPr>
+          <w:rFonts w:ascii="Times New Roman" w:hAnsi="Times New Roman" w:cs="Times New Roman"/>
+          <w:color w:val="FF0000"/>
+          <w:sz w:val="21"/>
+          <w:szCs w:val="21"/>
+        </w:rPr>
+      </w:pPr>
+      <w:proofErr w:type="gramStart"/>
+      <w:r>
+        <w:rPr>
+          <w:rFonts w:ascii="Times New Roman" w:hAnsi="Times New Roman" w:cs="Times New Roman"/>
+          <w:color w:val="FF0000"/>
+          <w:sz w:val="21"/>
+          <w:szCs w:val="21"/>
+        </w:rPr>
+        <w:t>1)What</w:t>
+      </w:r>
+      <w:proofErr w:type="gramEnd"/>
+      <w:r>
+        <w:rPr>
+          <w:rFonts w:ascii="Times New Roman" w:hAnsi="Times New Roman" w:cs="Times New Roman"/>
+          <w:color w:val="FF0000"/>
+          <w:sz w:val="21"/>
+          <w:szCs w:val="21"/>
+        </w:rPr>
+        <w:t xml:space="preserve"> is gravity pointing? </w:t>
+      </w:r>
+    </w:p>
+    <w:p>
+      <w:pPr>
+        <w:pStyle w:val="HTMLPreformatted"/>
+        <w:shd w:val="clear" w:color="auto" w:fill="FFFFFF"/>
+        <w:rPr>
+          <w:rFonts w:ascii="Times New Roman" w:hAnsi="Times New Roman" w:cs="Times New Roman"/>
+          <w:color w:val="FF0000"/>
+          <w:sz w:val="21"/>
+          <w:szCs w:val="21"/>
+        </w:rPr>
+      </w:pPr>
+    </w:p>
+    <w:p>
+      <w:pPr>
+        <w:pStyle w:val="HTMLPreformatted"/>
+        <w:shd w:val="clear" w:color="auto" w:fill="FFFFFF"/>
+        <w:rPr>
+          <w:rFonts w:ascii="Times New Roman" w:hAnsi="Times New Roman" w:cs="Times New Roman"/>
+          <w:color w:val="FF0000"/>
+          <w:sz w:val="21"/>
+          <w:szCs w:val="21"/>
+        </w:rPr>
+      </w:pPr>
+      <w:proofErr w:type="gramStart"/>
+      <w:r>
+        <w:rPr>
+          <w:rFonts w:ascii="Times New Roman" w:hAnsi="Times New Roman" w:cs="Times New Roman"/>
+          <w:color w:val="FF0000"/>
+          <w:sz w:val="21"/>
+          <w:szCs w:val="21"/>
+        </w:rPr>
+        <w:t>2)Your</w:t>
+      </w:r>
+      <w:proofErr w:type="gramEnd"/>
+      <w:r>
+        <w:rPr>
+          <w:rFonts w:ascii="Times New Roman" w:hAnsi="Times New Roman" w:cs="Times New Roman"/>
+          <w:color w:val="FF0000"/>
+          <w:sz w:val="21"/>
+          <w:szCs w:val="21"/>
+        </w:rPr>
+        <w:t xml:space="preserve"> robot moves in the 2-D plane where no gravity affects the motion of the robot. </w:t>
+      </w:r>
+    </w:p>
+    <w:p>
+      <w:pPr>
+        <w:pStyle w:val="HTMLPreformatted"/>
+        <w:shd w:val="clear" w:color="auto" w:fill="FFFFFF"/>
+        <w:rPr>
+          <w:rFonts w:ascii="Times New Roman" w:hAnsi="Times New Roman" w:cs="Times New Roman"/>
+          <w:color w:val="FF0000"/>
+          <w:sz w:val="21"/>
+          <w:szCs w:val="21"/>
+        </w:rPr>
+      </w:pPr>
+    </w:p>
+    <w:p>
+      <w:pPr>
+        <w:pStyle w:val="HTMLPreformatted"/>
+        <w:shd w:val="clear" w:color="auto" w:fill="FFFFFF"/>
+        <w:rPr>
+          <w:rFonts w:ascii="Times New Roman" w:hAnsi="Times New Roman" w:cs="Times New Roman"/>
+          <w:color w:val="FF0000"/>
+          <w:sz w:val="21"/>
+          <w:szCs w:val="21"/>
+        </w:rPr>
+      </w:pPr>
+      <w:proofErr w:type="gramStart"/>
+      <w:r>
+        <w:rPr>
+          <w:rFonts w:ascii="Times New Roman" w:hAnsi="Times New Roman" w:cs="Times New Roman"/>
+          <w:color w:val="FF0000"/>
+          <w:sz w:val="21"/>
+          <w:szCs w:val="21"/>
+        </w:rPr>
+        <w:t>3)What</w:t>
+      </w:r>
+      <w:proofErr w:type="gramEnd"/>
+      <w:r>
+        <w:rPr>
+          <w:rFonts w:ascii="Times New Roman" w:hAnsi="Times New Roman" w:cs="Times New Roman"/>
+          <w:color w:val="FF0000"/>
+          <w:sz w:val="21"/>
+          <w:szCs w:val="21"/>
+        </w:rPr>
+        <w:t xml:space="preserve"> do you mean they flow like water? </w:t>
+      </w:r>
+    </w:p>
+    <w:p>
+      <w:pPr>
+        <w:pStyle w:val="HTMLPreformatted"/>
+        <w:shd w:val="clear" w:color="auto" w:fill="FFFFFF"/>
+        <w:rPr>
+          <w:rFonts w:ascii="Times New Roman" w:hAnsi="Times New Roman" w:cs="Times New Roman"/>
+          <w:color w:val="FF0000"/>
+          <w:sz w:val="21"/>
+          <w:szCs w:val="21"/>
+        </w:rPr>
+      </w:pPr>
+    </w:p>
+    <w:p>
+      <w:pPr>
+        <w:pStyle w:val="HTMLPreformatted"/>
+        <w:shd w:val="clear" w:color="auto" w:fill="FFFFFF"/>
+        <w:rPr>
+          <w:rFonts w:ascii="Times New Roman" w:hAnsi="Times New Roman" w:cs="Times New Roman"/>
+          <w:color w:val="FF0000"/>
+          <w:sz w:val="21"/>
+          <w:szCs w:val="21"/>
+        </w:rPr>
+      </w:pPr>
+      <w:proofErr w:type="gramStart"/>
+      <w:r>
+        <w:rPr>
+          <w:rFonts w:ascii="Times New Roman" w:hAnsi="Times New Roman" w:cs="Times New Roman"/>
+          <w:color w:val="FF0000"/>
+          <w:sz w:val="21"/>
+          <w:szCs w:val="21"/>
+        </w:rPr>
+        <w:t>4)What</w:t>
+      </w:r>
+      <w:proofErr w:type="gramEnd"/>
+      <w:r>
+        <w:rPr>
+          <w:rFonts w:ascii="Times New Roman" w:hAnsi="Times New Roman" w:cs="Times New Roman"/>
+          <w:color w:val="FF0000"/>
+          <w:sz w:val="21"/>
+          <w:szCs w:val="21"/>
+        </w:rPr>
+        <w:t xml:space="preserve"> do mean Equation (9) is not position dependent friction? You already said friction is infinite, which means no dependency of position. </w:t>
+      </w:r>
+    </w:p>
+    <w:p>
+      <w:pPr>
+        <w:pStyle w:val="HTMLPreformatted"/>
+        <w:shd w:val="clear" w:color="auto" w:fill="FFFFFF"/>
+        <w:rPr>
+          <w:rFonts w:ascii="Times New Roman" w:hAnsi="Times New Roman" w:cs="Times New Roman"/>
+          <w:b/>
+          <w:color w:val="FF0000"/>
+          <w:sz w:val="21"/>
+          <w:szCs w:val="21"/>
+        </w:rPr>
+      </w:pPr>
+      <w:r>
+        <w:rPr>
+          <w:rFonts w:ascii="Times New Roman" w:hAnsi="Times New Roman" w:cs="Times New Roman"/>
+          <w:b/>
+          <w:color w:val="FF0000"/>
+          <w:sz w:val="21"/>
+          <w:szCs w:val="21"/>
+        </w:rPr>
+        <w:t>Friction is defined only along boundary walls.</w:t>
+      </w:r>
+    </w:p>
+    <w:p>
+      <w:pPr>
+        <w:pStyle w:val="HTMLPreformatted"/>
+        <w:shd w:val="clear" w:color="auto" w:fill="FFFFFF"/>
+        <w:rPr>
+          <w:rFonts w:ascii="Times New Roman" w:hAnsi="Times New Roman" w:cs="Times New Roman"/>
+          <w:color w:val="FF0000"/>
+          <w:sz w:val="21"/>
+          <w:szCs w:val="21"/>
+        </w:rPr>
+      </w:pPr>
+    </w:p>
+    <w:p>
+      <w:pPr>
+        <w:pStyle w:val="HTMLPreformatted"/>
+        <w:shd w:val="clear" w:color="auto" w:fill="FFFFFF"/>
+        <w:rPr>
+          <w:rFonts w:ascii="Times New Roman" w:hAnsi="Times New Roman" w:cs="Times New Roman"/>
+          <w:color w:val="008000"/>
+          <w:sz w:val="21"/>
+          <w:szCs w:val="21"/>
+        </w:rPr>
+      </w:pPr>
+      <w:proofErr w:type="gramStart"/>
+      <w:r>
+        <w:rPr>
+          <w:rFonts w:ascii="Times New Roman" w:hAnsi="Times New Roman" w:cs="Times New Roman"/>
+          <w:color w:val="008000"/>
+          <w:sz w:val="21"/>
+          <w:szCs w:val="21"/>
+        </w:rPr>
+        <w:t>5)What</w:t>
+      </w:r>
+      <w:proofErr w:type="gramEnd"/>
+      <w:r>
+        <w:rPr>
+          <w:rFonts w:ascii="Times New Roman" w:hAnsi="Times New Roman" w:cs="Times New Roman"/>
+          <w:color w:val="008000"/>
+          <w:sz w:val="21"/>
+          <w:szCs w:val="21"/>
+        </w:rPr>
+        <w:t xml:space="preserve"> is region R? </w:t>
+      </w:r>
+    </w:p>
+    <w:p>
+      <w:pPr>
+        <w:pStyle w:val="HTMLPreformatted"/>
+        <w:shd w:val="clear" w:color="auto" w:fill="FFFFFF"/>
+        <w:rPr>
+          <w:rFonts w:ascii="Times New Roman" w:hAnsi="Times New Roman" w:cs="Times New Roman"/>
+          <w:color w:val="008000"/>
+          <w:sz w:val="21"/>
+          <w:szCs w:val="21"/>
+        </w:rPr>
+      </w:pPr>
+    </w:p>
+    <w:p>
+      <w:pPr>
+        <w:pStyle w:val="HTMLPreformatted"/>
+        <w:shd w:val="clear" w:color="auto" w:fill="FFFFFF"/>
+        <w:rPr>
+          <w:rFonts w:ascii="Times New Roman" w:hAnsi="Times New Roman" w:cs="Times New Roman"/>
+          <w:color w:val="000000"/>
+          <w:sz w:val="21"/>
+          <w:szCs w:val="21"/>
+        </w:rPr>
+      </w:pPr>
+      <w:r>
+        <w:rPr>
+          <w:rFonts w:ascii="Times New Roman" w:hAnsi="Times New Roman" w:cs="Times New Roman"/>
+          <w:color w:val="008000"/>
+          <w:sz w:val="21"/>
+          <w:szCs w:val="21"/>
+        </w:rPr>
+        <w:t xml:space="preserve">6.) </w:t>
+      </w:r>
+      <w:proofErr w:type="gramStart"/>
+      <w:r>
+        <w:rPr>
+          <w:rFonts w:ascii="Times New Roman" w:hAnsi="Times New Roman" w:cs="Times New Roman"/>
+          <w:color w:val="008000"/>
+          <w:sz w:val="21"/>
+          <w:szCs w:val="21"/>
+        </w:rPr>
+        <w:t>What</w:t>
+      </w:r>
+      <w:proofErr w:type="gramEnd"/>
+      <w:r>
+        <w:rPr>
+          <w:rFonts w:ascii="Times New Roman" w:hAnsi="Times New Roman" w:cs="Times New Roman"/>
+          <w:color w:val="008000"/>
+          <w:sz w:val="21"/>
+          <w:szCs w:val="21"/>
+        </w:rPr>
+        <w:t xml:space="preserve"> is a constant area A?</w:t>
+      </w:r>
+      <w:r>
+        <w:rPr>
+          <w:rFonts w:ascii="Times New Roman" w:hAnsi="Times New Roman" w:cs="Times New Roman"/>
+          <w:color w:val="000000"/>
+          <w:sz w:val="21"/>
+          <w:szCs w:val="21"/>
+        </w:rPr>
+        <w:t xml:space="preserve"> </w:t>
+      </w:r>
+    </w:p>
+    <w:p>
+      <w:pPr>
+        <w:pStyle w:val="HTMLPreformatted"/>
+        <w:shd w:val="clear" w:color="auto" w:fill="FFFFFF"/>
+        <w:rPr>
+          <w:rFonts w:ascii="Times New Roman" w:hAnsi="Times New Roman" w:cs="Times New Roman"/>
+          <w:color w:val="3366FF"/>
+          <w:sz w:val="21"/>
+          <w:szCs w:val="21"/>
+        </w:rPr>
+      </w:pPr>
+    </w:p>
+    <w:p>
+      <w:pPr>
+        <w:pStyle w:val="HTMLPreformatted"/>
+        <w:shd w:val="clear" w:color="auto" w:fill="FFFFFF"/>
+        <w:rPr>
+          <w:rFonts w:ascii="Times New Roman" w:hAnsi="Times New Roman" w:cs="Times New Roman"/>
+          <w:color w:val="3366FF"/>
+          <w:sz w:val="21"/>
+          <w:szCs w:val="21"/>
+        </w:rPr>
+      </w:pPr>
+    </w:p>
+    <w:p>
+      <w:pPr>
+        <w:pStyle w:val="HTMLPreformatted"/>
+        <w:shd w:val="clear" w:color="auto" w:fill="FFFFFF"/>
+        <w:rPr>
+          <w:rFonts w:ascii="Times New Roman" w:hAnsi="Times New Roman" w:cs="Times New Roman"/>
+          <w:color w:val="3366FF"/>
+          <w:sz w:val="21"/>
+          <w:szCs w:val="21"/>
+        </w:rPr>
+      </w:pPr>
+      <w:proofErr w:type="gramStart"/>
+      <w:r>
+        <w:rPr>
+          <w:rFonts w:ascii="Times New Roman" w:hAnsi="Times New Roman" w:cs="Times New Roman"/>
+          <w:color w:val="008000"/>
+          <w:sz w:val="21"/>
+          <w:szCs w:val="21"/>
+        </w:rPr>
+        <w:t>6)In</w:t>
+      </w:r>
+      <w:proofErr w:type="gramEnd"/>
+      <w:r>
+        <w:rPr>
+          <w:rFonts w:ascii="Times New Roman" w:hAnsi="Times New Roman" w:cs="Times New Roman"/>
+          <w:color w:val="008000"/>
+          <w:sz w:val="21"/>
+          <w:szCs w:val="21"/>
+        </w:rPr>
+        <w:t xml:space="preserve"> addition, the style of reference is not consistent. In the introduction of the paper, [1]</w:t>
+      </w:r>
+      <w:proofErr w:type="gramStart"/>
+      <w:r>
+        <w:rPr>
+          <w:rFonts w:ascii="Times New Roman" w:hAnsi="Times New Roman" w:cs="Times New Roman"/>
+          <w:color w:val="008000"/>
+          <w:sz w:val="21"/>
+          <w:szCs w:val="21"/>
+        </w:rPr>
+        <w:t>,[</w:t>
+      </w:r>
+      <w:proofErr w:type="gramEnd"/>
+      <w:r>
+        <w:rPr>
+          <w:rFonts w:ascii="Times New Roman" w:hAnsi="Times New Roman" w:cs="Times New Roman"/>
+          <w:color w:val="008000"/>
+          <w:sz w:val="21"/>
+          <w:szCs w:val="21"/>
+        </w:rPr>
+        <w:t>2],[3],[4],[5],[6], or [7] are written. In the related work section, [1, 21, 22] are written. Please use one reference style</w:t>
+      </w:r>
+      <w:r>
+        <w:rPr>
+          <w:rFonts w:ascii="Times New Roman" w:hAnsi="Times New Roman" w:cs="Times New Roman"/>
+          <w:color w:val="000000"/>
+          <w:sz w:val="21"/>
+          <w:szCs w:val="21"/>
+        </w:rPr>
         <w:t xml:space="preserve">. </w:t>
       </w:r>
-      <w:r>
-        <w:rPr>
-          <w:rFonts w:ascii="Times New Roman" w:hAnsi="Times New Roman" w:cs="Times New Roman"/>
-          <w:color w:val="3366FF"/>
-          <w:sz w:val="21"/>
-          <w:szCs w:val="21"/>
-        </w:rPr>
-        <w:t xml:space="preserve">Shiva: didn’t know about it. I changed all the sections with Sec. </w:t>
-      </w:r>
-      <w:r>
-        <w:rPr>
-          <w:rFonts w:ascii="Times New Roman" w:hAnsi="Times New Roman" w:cs="Times New Roman"/>
-          <w:color w:val="000000"/>
-          <w:sz w:val="21"/>
-          <w:szCs w:val="21"/>
-        </w:rPr>
-        <w:t xml:space="preserve">For example, § should not be used before section number. This paper has a significant number of ambiguous expressions. </w:t>
-      </w:r>
-    </w:p>
-    <w:p>
-      <w:pPr>
-        <w:pStyle w:val="HTMLPreformatted"/>
-        <w:shd w:val="clear" w:color="auto" w:fill="FFFFFF"/>
-        <w:rPr>
-          <w:rFonts w:ascii="Times New Roman" w:hAnsi="Times New Roman" w:cs="Times New Roman"/>
-          <w:color w:val="FF0000"/>
-          <w:sz w:val="21"/>
-          <w:szCs w:val="21"/>
-        </w:rPr>
-      </w:pPr>
-      <w:proofErr w:type="gramStart"/>
-      <w:r>
-        <w:rPr>
-          <w:rFonts w:ascii="Times New Roman" w:hAnsi="Times New Roman" w:cs="Times New Roman"/>
-          <w:color w:val="FF0000"/>
-          <w:sz w:val="21"/>
-          <w:szCs w:val="21"/>
-        </w:rPr>
-        <w:t>1)What</w:t>
-      </w:r>
-      <w:proofErr w:type="gramEnd"/>
-      <w:r>
-        <w:rPr>
-          <w:rFonts w:ascii="Times New Roman" w:hAnsi="Times New Roman" w:cs="Times New Roman"/>
-          <w:color w:val="FF0000"/>
-          <w:sz w:val="21"/>
-          <w:szCs w:val="21"/>
-        </w:rPr>
-        <w:t xml:space="preserve"> is gravity pointing? </w:t>
-      </w:r>
-    </w:p>
-    <w:p>
-      <w:pPr>
-        <w:pStyle w:val="HTMLPreformatted"/>
-        <w:shd w:val="clear" w:color="auto" w:fill="FFFFFF"/>
-        <w:rPr>
-          <w:rFonts w:ascii="Times New Roman" w:hAnsi="Times New Roman" w:cs="Times New Roman"/>
-          <w:color w:val="FF0000"/>
-          <w:sz w:val="21"/>
-          <w:szCs w:val="21"/>
-        </w:rPr>
-      </w:pPr>
-      <w:proofErr w:type="gramStart"/>
-      <w:r>
-        <w:rPr>
-          <w:rFonts w:ascii="Times New Roman" w:hAnsi="Times New Roman" w:cs="Times New Roman"/>
-          <w:color w:val="FF0000"/>
-          <w:sz w:val="21"/>
-          <w:szCs w:val="21"/>
-        </w:rPr>
-        <w:t>2)Your</w:t>
-      </w:r>
-      <w:proofErr w:type="gramEnd"/>
-      <w:r>
-        <w:rPr>
-          <w:rFonts w:ascii="Times New Roman" w:hAnsi="Times New Roman" w:cs="Times New Roman"/>
-          <w:color w:val="FF0000"/>
-          <w:sz w:val="21"/>
-          <w:szCs w:val="21"/>
-        </w:rPr>
-        <w:t xml:space="preserve"> robot moves in the 2-D plane where no gravity affects the motion of the robot. </w:t>
-      </w:r>
-    </w:p>
-    <w:p>
-      <w:pPr>
-        <w:pStyle w:val="HTMLPreformatted"/>
-        <w:shd w:val="clear" w:color="auto" w:fill="FFFFFF"/>
-        <w:rPr>
-          <w:rFonts w:ascii="Times New Roman" w:hAnsi="Times New Roman" w:cs="Times New Roman"/>
-          <w:color w:val="FF0000"/>
-          <w:sz w:val="21"/>
-          <w:szCs w:val="21"/>
-        </w:rPr>
-      </w:pPr>
-      <w:proofErr w:type="gramStart"/>
-      <w:r>
-        <w:rPr>
-          <w:rFonts w:ascii="Times New Roman" w:hAnsi="Times New Roman" w:cs="Times New Roman"/>
-          <w:color w:val="FF0000"/>
-          <w:sz w:val="21"/>
-          <w:szCs w:val="21"/>
-        </w:rPr>
-        <w:t>3)What</w:t>
-      </w:r>
-      <w:proofErr w:type="gramEnd"/>
-      <w:r>
-        <w:rPr>
-          <w:rFonts w:ascii="Times New Roman" w:hAnsi="Times New Roman" w:cs="Times New Roman"/>
-          <w:color w:val="FF0000"/>
-          <w:sz w:val="21"/>
-          <w:szCs w:val="21"/>
-        </w:rPr>
-        <w:t xml:space="preserve"> do you mean they flow like water? </w:t>
-      </w:r>
-    </w:p>
-    <w:p>
-      <w:pPr>
-        <w:pStyle w:val="HTMLPreformatted"/>
-        <w:shd w:val="clear" w:color="auto" w:fill="FFFFFF"/>
-        <w:rPr>
-          <w:rFonts w:ascii="Times New Roman" w:hAnsi="Times New Roman" w:cs="Times New Roman"/>
-          <w:color w:val="FF0000"/>
-          <w:sz w:val="21"/>
-          <w:szCs w:val="21"/>
-        </w:rPr>
-      </w:pPr>
-      <w:proofErr w:type="gramStart"/>
-      <w:r>
-        <w:rPr>
-          <w:rFonts w:ascii="Times New Roman" w:hAnsi="Times New Roman" w:cs="Times New Roman"/>
-          <w:color w:val="FF0000"/>
-          <w:sz w:val="21"/>
-          <w:szCs w:val="21"/>
-        </w:rPr>
-        <w:t>4)What</w:t>
-      </w:r>
-      <w:proofErr w:type="gramEnd"/>
-      <w:r>
-        <w:rPr>
-          <w:rFonts w:ascii="Times New Roman" w:hAnsi="Times New Roman" w:cs="Times New Roman"/>
-          <w:color w:val="FF0000"/>
-          <w:sz w:val="21"/>
-          <w:szCs w:val="21"/>
-        </w:rPr>
-        <w:t xml:space="preserve"> do mean Equation (9) is not position dependent friction? You already said friction is infinite, which means no dependency of position. </w:t>
-      </w:r>
-    </w:p>
-    <w:p>
-      <w:pPr>
-        <w:pStyle w:val="HTMLPreformatted"/>
-        <w:shd w:val="clear" w:color="auto" w:fill="FFFFFF"/>
-        <w:rPr>
-          <w:rFonts w:ascii="Times New Roman" w:hAnsi="Times New Roman" w:cs="Times New Roman"/>
-          <w:color w:val="000000"/>
-          <w:sz w:val="21"/>
-          <w:szCs w:val="21"/>
-        </w:rPr>
-      </w:pPr>
-      <w:proofErr w:type="gramStart"/>
-      <w:r>
-        <w:rPr>
-          <w:rFonts w:ascii="Times New Roman" w:hAnsi="Times New Roman" w:cs="Times New Roman"/>
-          <w:color w:val="008000"/>
-          <w:sz w:val="21"/>
-          <w:szCs w:val="21"/>
-        </w:rPr>
-        <w:t>5)What</w:t>
-      </w:r>
-      <w:proofErr w:type="gramEnd"/>
-      <w:r>
-        <w:rPr>
-          <w:rFonts w:ascii="Times New Roman" w:hAnsi="Times New Roman" w:cs="Times New Roman"/>
-          <w:color w:val="008000"/>
-          <w:sz w:val="21"/>
-          <w:szCs w:val="21"/>
-        </w:rPr>
-        <w:t xml:space="preserve"> is region R? What is a constant area A?</w:t>
-      </w:r>
-      <w:r>
-        <w:rPr>
-          <w:rFonts w:ascii="Times New Roman" w:hAnsi="Times New Roman" w:cs="Times New Roman"/>
-          <w:color w:val="000000"/>
-          <w:sz w:val="21"/>
-          <w:szCs w:val="21"/>
-        </w:rPr>
-        <w:t xml:space="preserve"> </w:t>
-      </w:r>
-      <w:r>
-        <w:rPr>
-          <w:rFonts w:ascii="Times New Roman" w:hAnsi="Times New Roman" w:cs="Times New Roman"/>
-          <w:color w:val="3366FF"/>
-          <w:sz w:val="21"/>
-          <w:szCs w:val="21"/>
-        </w:rPr>
-        <w:t>Shiva: I added explanation to them</w:t>
-      </w:r>
-    </w:p>
-    <w:p>
-      <w:pPr>
-        <w:pStyle w:val="HTMLPreformatted"/>
-        <w:shd w:val="clear" w:color="auto" w:fill="FFFFFF"/>
-        <w:rPr>
-          <w:rFonts w:ascii="Times New Roman" w:hAnsi="Times New Roman" w:cs="Times New Roman"/>
-          <w:color w:val="000000"/>
-          <w:sz w:val="21"/>
-          <w:szCs w:val="21"/>
-        </w:rPr>
-      </w:pPr>
-      <w:proofErr w:type="gramStart"/>
-      <w:r>
-        <w:rPr>
-          <w:rFonts w:ascii="Times New Roman" w:hAnsi="Times New Roman" w:cs="Times New Roman"/>
-          <w:color w:val="008000"/>
-          <w:sz w:val="21"/>
-          <w:szCs w:val="21"/>
-        </w:rPr>
-        <w:t>6)In</w:t>
-      </w:r>
-      <w:proofErr w:type="gramEnd"/>
-      <w:r>
-        <w:rPr>
-          <w:rFonts w:ascii="Times New Roman" w:hAnsi="Times New Roman" w:cs="Times New Roman"/>
-          <w:color w:val="008000"/>
-          <w:sz w:val="21"/>
-          <w:szCs w:val="21"/>
-        </w:rPr>
-        <w:t xml:space="preserve"> addition, the style of reference is not consistent. In the introduction of the paper, [1]</w:t>
-      </w:r>
-      <w:proofErr w:type="gramStart"/>
-      <w:r>
-        <w:rPr>
-          <w:rFonts w:ascii="Times New Roman" w:hAnsi="Times New Roman" w:cs="Times New Roman"/>
-          <w:color w:val="008000"/>
-          <w:sz w:val="21"/>
-          <w:szCs w:val="21"/>
-        </w:rPr>
-        <w:t>,[</w:t>
-      </w:r>
-      <w:proofErr w:type="gramEnd"/>
-      <w:r>
-        <w:rPr>
-          <w:rFonts w:ascii="Times New Roman" w:hAnsi="Times New Roman" w:cs="Times New Roman"/>
-          <w:color w:val="008000"/>
-          <w:sz w:val="21"/>
-          <w:szCs w:val="21"/>
-        </w:rPr>
-        <w:t>2],[3],[4],[5],[6], or [7] are written. In the related work section, [1, 21, 22] are written. Please use one reference style</w:t>
-      </w:r>
-      <w:r>
-        <w:rPr>
-          <w:rFonts w:ascii="Times New Roman" w:hAnsi="Times New Roman" w:cs="Times New Roman"/>
-          <w:color w:val="000000"/>
-          <w:sz w:val="21"/>
-          <w:szCs w:val="21"/>
-        </w:rPr>
-        <w:t xml:space="preserve">. </w:t>
-      </w:r>
-      <w:r>
-        <w:rPr>
-          <w:rFonts w:ascii="Times New Roman" w:hAnsi="Times New Roman" w:cs="Times New Roman"/>
-          <w:color w:val="3366FF"/>
-          <w:sz w:val="21"/>
-          <w:szCs w:val="21"/>
-        </w:rPr>
-        <w:t>Shiva: Changed the style to one.</w:t>
-      </w:r>
-      <w:r>
-        <w:rPr>
-          <w:rFonts w:ascii="Times New Roman" w:hAnsi="Times New Roman" w:cs="Times New Roman"/>
-          <w:color w:val="000000"/>
-          <w:sz w:val="21"/>
-          <w:szCs w:val="21"/>
-        </w:rPr>
-        <w:t xml:space="preserve"> </w:t>
-      </w:r>
+    </w:p>
+    <w:p>
+      <w:pPr>
+        <w:pStyle w:val="HTMLPreformatted"/>
+        <w:shd w:val="clear" w:color="auto" w:fill="FFFFFF"/>
+        <w:rPr>
+          <w:rFonts w:ascii="Times New Roman" w:hAnsi="Times New Roman" w:cs="Times New Roman"/>
+          <w:color w:val="3366FF"/>
+          <w:sz w:val="21"/>
+          <w:szCs w:val="21"/>
+        </w:rPr>
+      </w:pPr>
+    </w:p>
+    <w:p>
+      <w:pPr>
+        <w:pStyle w:val="HTMLPreformatted"/>
+        <w:shd w:val="clear" w:color="auto" w:fill="FFFFFF"/>
+        <w:rPr>
+          <w:rFonts w:ascii="Times New Roman" w:hAnsi="Times New Roman" w:cs="Times New Roman"/>
+          <w:b/>
+          <w:color w:val="3366FF"/>
+          <w:sz w:val="21"/>
+          <w:szCs w:val="21"/>
+        </w:rPr>
+      </w:pPr>
+      <w:r>
+        <w:rPr>
+          <w:rFonts w:ascii="Times New Roman" w:hAnsi="Times New Roman" w:cs="Times New Roman"/>
+          <w:b/>
+          <w:color w:val="3366FF"/>
+          <w:sz w:val="21"/>
+          <w:szCs w:val="21"/>
+        </w:rPr>
+        <w:t>We are now doing the condensed style.</w:t>
+      </w:r>
+    </w:p>
+    <w:p>
+      <w:pPr>
+        <w:pStyle w:val="HTMLPreformatted"/>
+        <w:shd w:val="clear" w:color="auto" w:fill="FFFFFF"/>
+        <w:rPr>
+          <w:rFonts w:ascii="Times New Roman" w:hAnsi="Times New Roman" w:cs="Times New Roman"/>
+          <w:color w:val="000000"/>
+          <w:sz w:val="21"/>
+          <w:szCs w:val="21"/>
+        </w:rPr>
+      </w:pPr>
     </w:p>
     <w:p>
       <w:pPr>
@@ -3082,95 +4409,152 @@
           <w:sz w:val="21"/>
           <w:szCs w:val="21"/>
         </w:rPr>
-        <w:t xml:space="preserve"> your contribution. The first clip shows kilobot </w:t>
+        <w:t xml:space="preserve"> your contribution. The first clip shows kilobot robots programmed to move toward a bright light. This clip cannot tell your problem or support your algorithm based on global input because individual kilobot has its own micro controller that enables on-board computation. </w:t>
+      </w:r>
+      <w:r>
+        <w:rPr>
+          <w:rFonts w:ascii="Times New Roman" w:hAnsi="Times New Roman" w:cs="Times New Roman"/>
+          <w:color w:val="3366FF"/>
+          <w:sz w:val="21"/>
+          <w:szCs w:val="21"/>
+        </w:rPr>
+        <w:t xml:space="preserve">Shiva: We are not clear here. </w:t>
+      </w:r>
+      <w:r>
+        <w:rPr>
+          <w:rFonts w:ascii="Times New Roman" w:hAnsi="Times New Roman" w:cs="Times New Roman"/>
+          <w:color w:val="000000"/>
+          <w:sz w:val="21"/>
+          <w:szCs w:val="21"/>
+        </w:rPr>
+        <w:t xml:space="preserve">Further, reference [3] related to kilobot already achieved the various shape similar to your work. </w:t>
+      </w:r>
+    </w:p>
+    <w:p>
+      <w:pPr>
+        <w:pStyle w:val="HTMLPreformatted"/>
+        <w:shd w:val="clear" w:color="auto" w:fill="FFFFFF"/>
+        <w:rPr>
+          <w:rFonts w:ascii="Times New Roman" w:hAnsi="Times New Roman" w:cs="Times New Roman"/>
+          <w:color w:val="3366FF"/>
+          <w:sz w:val="21"/>
+          <w:szCs w:val="21"/>
+        </w:rPr>
+      </w:pPr>
+      <w:r>
+        <w:rPr>
+          <w:rFonts w:ascii="Times New Roman" w:hAnsi="Times New Roman" w:cs="Times New Roman"/>
+          <w:color w:val="3366FF"/>
+          <w:sz w:val="21"/>
+          <w:szCs w:val="21"/>
+        </w:rPr>
+        <w:lastRenderedPageBreak/>
+        <w:t>There are several key distinctions. Our work in [3] used small populations swarms ranging in size from 1 to 3.</w:t>
+      </w:r>
+      <w:r>
+        <w:rPr>
+          <w:rFonts w:ascii="Times New Roman" w:hAnsi="Times New Roman" w:cs="Times New Roman"/>
+          <w:color w:val="3366FF"/>
+          <w:sz w:val="21"/>
+          <w:szCs w:val="21"/>
+        </w:rPr>
+        <w:t xml:space="preserve"> Ref [26] showed several demonstrations with human controllers, while this paper presents analytical models on shape control, uses boundary friction, has numerous automated hardware experiments, and has relevance for future work.  The position control technique in [26] relied on a restrictive obstacle model, while biological and engineered structures often have boundary layer friction that can be esploited.</w:t>
       </w:r>
       <w:bookmarkStart w:id="0" w:name="_GoBack"/>
-      <w:r>
-        <w:rPr>
-          <w:rFonts w:ascii="Times New Roman" w:hAnsi="Times New Roman" w:cs="Times New Roman"/>
-          <w:color w:val="000000"/>
-          <w:sz w:val="21"/>
-          <w:szCs w:val="21"/>
-        </w:rPr>
-        <w:t>robots programmed to move toward a bright light. This clip cannot tell your problem or support your a</w:t>
-      </w:r>
       <w:bookmarkEnd w:id="0"/>
-      <w:r>
-        <w:rPr>
-          <w:rFonts w:ascii="Times New Roman" w:hAnsi="Times New Roman" w:cs="Times New Roman"/>
-          <w:color w:val="000000"/>
-          <w:sz w:val="21"/>
-          <w:szCs w:val="21"/>
-        </w:rPr>
-        <w:t xml:space="preserve">lgorithm based on global input because individual kilobot has its own micro controller that enables on-board computation. </w:t>
-      </w:r>
-      <w:r>
-        <w:rPr>
-          <w:rFonts w:ascii="Times New Roman" w:hAnsi="Times New Roman" w:cs="Times New Roman"/>
-          <w:color w:val="3366FF"/>
-          <w:sz w:val="21"/>
-          <w:szCs w:val="21"/>
-        </w:rPr>
-        <w:t xml:space="preserve">Shiva: We are not clear here. </w:t>
-      </w:r>
-      <w:r>
-        <w:rPr>
-          <w:rFonts w:ascii="Times New Roman" w:hAnsi="Times New Roman" w:cs="Times New Roman"/>
-          <w:color w:val="000000"/>
-          <w:sz w:val="21"/>
-          <w:szCs w:val="21"/>
-        </w:rPr>
-        <w:t xml:space="preserve">Further, reference [3] related to kilobot already achieved the various shape similar to your work. </w:t>
-      </w:r>
-      <w:r>
-        <w:rPr>
-          <w:rFonts w:ascii="Times New Roman" w:hAnsi="Times New Roman" w:cs="Times New Roman"/>
-          <w:color w:val="3366FF"/>
-          <w:sz w:val="21"/>
-          <w:szCs w:val="21"/>
-        </w:rPr>
-        <w:t xml:space="preserve">Shiva: What is the benefit of this work over previous work? </w:t>
-      </w:r>
-    </w:p>
-    <w:p>
-      <w:pPr>
-        <w:pStyle w:val="HTMLPreformatted"/>
-        <w:shd w:val="clear" w:color="auto" w:fill="FFFFFF"/>
-        <w:rPr>
-          <w:rFonts w:ascii="Times New Roman" w:hAnsi="Times New Roman" w:cs="Times New Roman"/>
-          <w:color w:val="000000"/>
-          <w:sz w:val="21"/>
-          <w:szCs w:val="21"/>
-        </w:rPr>
-      </w:pPr>
-      <w:r>
-        <w:rPr>
-          <w:rFonts w:ascii="Times New Roman" w:hAnsi="Times New Roman" w:cs="Times New Roman"/>
-          <w:color w:val="000000"/>
-          <w:sz w:val="21"/>
-          <w:szCs w:val="21"/>
-        </w:rPr>
-        <w:lastRenderedPageBreak/>
+    </w:p>
+    <w:p>
+      <w:pPr>
+        <w:pStyle w:val="HTMLPreformatted"/>
+        <w:shd w:val="clear" w:color="auto" w:fill="FFFFFF"/>
+        <w:rPr>
+          <w:rFonts w:ascii="Times New Roman" w:hAnsi="Times New Roman" w:cs="Times New Roman"/>
+          <w:color w:val="3366FF"/>
+          <w:sz w:val="21"/>
+          <w:szCs w:val="21"/>
+        </w:rPr>
+      </w:pPr>
+      <w:r>
+        <w:rPr>
+          <w:rFonts w:ascii="Times New Roman" w:hAnsi="Times New Roman" w:cs="Times New Roman"/>
+          <w:color w:val="3366FF"/>
+          <w:sz w:val="21"/>
+          <w:szCs w:val="21"/>
+        </w:rPr>
+        <w:t xml:space="preserve">  References [15] and [16] used </w:t>
+      </w:r>
+      <w:proofErr w:type="spellStart"/>
+      <w:r>
+        <w:rPr>
+          <w:rFonts w:ascii="Times New Roman" w:hAnsi="Times New Roman" w:cs="Times New Roman"/>
+          <w:color w:val="3366FF"/>
+          <w:sz w:val="21"/>
+          <w:szCs w:val="21"/>
+        </w:rPr>
+        <w:t>kilobots</w:t>
+      </w:r>
+      <w:proofErr w:type="spellEnd"/>
+      <w:r>
+        <w:rPr>
+          <w:rFonts w:ascii="Times New Roman" w:hAnsi="Times New Roman" w:cs="Times New Roman"/>
+          <w:color w:val="3366FF"/>
+          <w:sz w:val="21"/>
+          <w:szCs w:val="21"/>
+        </w:rPr>
+        <w:t xml:space="preserve"> that communicated, had autonomy, used a map, and moved only a small fraction of the swarm at a time. This paper investigates large particles swarms (10</w:t>
+      </w:r>
+      <w:r>
+        <w:rPr>
+          <w:rFonts w:ascii="Times New Roman" w:hAnsi="Times New Roman" w:cs="Times New Roman"/>
+          <w:color w:val="3366FF"/>
+          <w:sz w:val="21"/>
+          <w:szCs w:val="21"/>
+          <w:vertAlign w:val="superscript"/>
+        </w:rPr>
+        <w:t>2</w:t>
+      </w:r>
+      <w:r>
+        <w:rPr>
+          <w:rFonts w:ascii="Times New Roman" w:hAnsi="Times New Roman" w:cs="Times New Roman"/>
+          <w:color w:val="3366FF"/>
+          <w:sz w:val="21"/>
+          <w:szCs w:val="21"/>
+        </w:rPr>
+        <w:t>—10^8) with no inter-robot communication, no autonomy, no maps (on the robots), and moves the entire swarm with a shared control input.</w:t>
+      </w:r>
+    </w:p>
+    <w:p>
+      <w:pPr>
+        <w:pStyle w:val="HTMLPreformatted"/>
+        <w:shd w:val="clear" w:color="auto" w:fill="FFFFFF"/>
+        <w:rPr>
+          <w:rFonts w:ascii="Times New Roman" w:hAnsi="Times New Roman" w:cs="Times New Roman"/>
+          <w:color w:val="3366FF"/>
+          <w:sz w:val="21"/>
+          <w:szCs w:val="21"/>
+        </w:rPr>
+      </w:pPr>
+    </w:p>
+    <w:p>
+      <w:pPr>
+        <w:pStyle w:val="HTMLPreformatted"/>
+        <w:shd w:val="clear" w:color="auto" w:fill="FFFFFF"/>
+        <w:rPr>
+          <w:rFonts w:ascii="Times New Roman" w:hAnsi="Times New Roman" w:cs="Times New Roman"/>
+          <w:color w:val="000000"/>
+          <w:sz w:val="21"/>
+          <w:szCs w:val="21"/>
+        </w:rPr>
+      </w:pPr>
+      <w:r>
+        <w:rPr>
+          <w:rFonts w:ascii="Times New Roman" w:hAnsi="Times New Roman" w:cs="Times New Roman"/>
+          <w:color w:val="000000"/>
+          <w:sz w:val="21"/>
+          <w:szCs w:val="21"/>
+        </w:rPr>
         <w:t xml:space="preserve">The second clip shows your previous work. This does not show your current work. </w:t>
       </w:r>
-      <w:r>
-        <w:rPr>
-          <w:rFonts w:ascii="Times New Roman" w:hAnsi="Times New Roman" w:cs="Times New Roman"/>
-          <w:color w:val="3366FF"/>
-          <w:sz w:val="21"/>
-          <w:szCs w:val="21"/>
-        </w:rPr>
-        <w:t>Shiva: Should I delete that part of our clip?</w:t>
-      </w:r>
-      <w:r>
-        <w:rPr>
-          <w:rFonts w:ascii="Times New Roman" w:hAnsi="Times New Roman" w:cs="Times New Roman"/>
-          <w:color w:val="000000"/>
-          <w:sz w:val="21"/>
-          <w:szCs w:val="21"/>
-        </w:rPr>
-        <w:t xml:space="preserve"> </w:t>
-      </w:r>
     </w:p>
     <w:p>
       <w:pPr>
@@ -3192,23 +4576,47 @@
         </w:rPr>
         <w:t xml:space="preserve">Other video clips well present your work.  </w:t>
       </w:r>
-      <w:r>
-        <w:rPr>
-          <w:rFonts w:ascii="Times New Roman" w:hAnsi="Times New Roman" w:cs="Times New Roman"/>
-          <w:color w:val="3366FF"/>
-          <w:sz w:val="21"/>
-          <w:szCs w:val="21"/>
-        </w:rPr>
-        <w:t>Shiva: Thank you for this only one complement at the end.</w:t>
-      </w:r>
-      <w:r>
-        <w:rPr>
-          <w:rFonts w:ascii="Times New Roman" w:hAnsi="Times New Roman" w:cs="Times New Roman"/>
-          <w:color w:val="000000"/>
-          <w:sz w:val="21"/>
-          <w:szCs w:val="21"/>
-        </w:rPr>
-        <w:t xml:space="preserve"> </w:t>
+    </w:p>
+    <w:p>
+      <w:pPr>
+        <w:pStyle w:val="HTMLPreformatted"/>
+        <w:shd w:val="clear" w:color="auto" w:fill="FFFFFF"/>
+        <w:rPr>
+          <w:rFonts w:ascii="Times New Roman" w:hAnsi="Times New Roman" w:cs="Times New Roman"/>
+          <w:color w:val="3366FF"/>
+          <w:sz w:val="21"/>
+          <w:szCs w:val="21"/>
+        </w:rPr>
+      </w:pPr>
+    </w:p>
+    <w:p>
+      <w:pPr>
+        <w:pStyle w:val="HTMLPreformatted"/>
+        <w:shd w:val="clear" w:color="auto" w:fill="FFFFFF"/>
+        <w:rPr>
+          <w:rFonts w:ascii="Times New Roman" w:hAnsi="Times New Roman" w:cs="Times New Roman"/>
+          <w:color w:val="000000"/>
+          <w:sz w:val="21"/>
+          <w:szCs w:val="21"/>
+        </w:rPr>
+      </w:pPr>
+      <w:r>
+        <w:rPr>
+          <w:rFonts w:ascii="Times New Roman" w:hAnsi="Times New Roman" w:cs="Times New Roman"/>
+          <w:color w:val="3366FF"/>
+          <w:sz w:val="21"/>
+          <w:szCs w:val="21"/>
+        </w:rPr>
+        <w:t xml:space="preserve">Thank you.  We added audio commentary to explain how the short clip near the beginning motivated this research.  We also added a </w:t>
+      </w:r>
+      <w:r>
+        <w:rPr>
+          <w:rFonts w:ascii="Times New Roman" w:hAnsi="Times New Roman" w:cs="Times New Roman"/>
+          <w:color w:val="3366FF"/>
+          <w:sz w:val="21"/>
+          <w:szCs w:val="21"/>
+        </w:rPr>
+        <w:t>caption showing that this short clip refers to our previous work in [26] with human-steered swarms.</w:t>
       </w:r>
     </w:p>
     <w:p>
@@ -3360,7 +4768,7 @@
         <w:rStyle w:val="PageNumber"/>
         <w:noProof/>
       </w:rPr>
-      <w:t>3</w:t>
+      <w:t>5</w:t>
     </w:r>
     <w:r>
       <w:rPr>
@@ -3659,6 +5067,17 @@
     <w:unhideWhenUsed/>
     <w:rsid w:val="00B107EA"/>
   </w:style>
+  <w:style w:type="paragraph" w:styleId="ListParagraph">
+    <w:name w:val="List Paragraph"/>
+    <w:basedOn w:val="Normal"/>
+    <w:uiPriority w:val="34"/>
+    <w:qFormat/>
+    <w:rsid w:val="00816C6C"/>
+    <w:pPr>
+      <w:ind w:left="720"/>
+      <w:contextualSpacing/>
+    </w:pPr>
+  </w:style>
 </w:styles>
 </file>
 
@@ -3939,6 +5358,17 @@
     <w:semiHidden/>
     <w:unhideWhenUsed/>
     <w:rsid w:val="00B107EA"/>
+  </w:style>
+  <w:style w:type="paragraph" w:styleId="ListParagraph">
+    <w:name w:val="List Paragraph"/>
+    <w:basedOn w:val="Normal"/>
+    <w:uiPriority w:val="34"/>
+    <w:qFormat/>
+    <w:rsid w:val="00816C6C"/>
+    <w:pPr>
+      <w:ind w:left="720"/>
+      <w:contextualSpacing/>
+    </w:pPr>
   </w:style>
 </w:styles>
 </file>

</xml_diff>